<commit_message>
Modified "big data academy" white paper draft.
</commit_message>
<xml_diff>
--- a/_staging/大数据学院合作意向书.docx
+++ b/_staging/大数据学院合作意向书.docx
@@ -12,7 +12,21 @@
         <w:rPr>
           <w:rFonts w:hint="eastAsia"/>
         </w:rPr>
-        <w:t>云谷数据贵阳职业技术学院共建</w:t>
+        <w:t>云</w:t>
+      </w:r>
+      <w:proofErr w:type="gramStart"/>
+      <w:r>
+        <w:rPr>
+          <w:rFonts w:hint="eastAsia"/>
+        </w:rPr>
+        <w:t>谷数据</w:t>
+      </w:r>
+      <w:proofErr w:type="gramEnd"/>
+      <w:r>
+        <w:rPr>
+          <w:rFonts w:hint="eastAsia"/>
+        </w:rPr>
+        <w:t>贵阳职业技术学院共建</w:t>
       </w:r>
       <w:r>
         <w:rPr>
@@ -60,6 +74,7 @@
     </w:p>
     <w:p>
       <w:pPr>
+        <w:spacing w:line="360" w:lineRule="auto"/>
         <w:ind w:firstLine="420"/>
       </w:pPr>
     </w:p>
@@ -86,6 +101,7 @@
     </w:p>
     <w:p>
       <w:pPr>
+        <w:spacing w:line="360" w:lineRule="auto"/>
         <w:ind w:firstLineChars="177" w:firstLine="425"/>
         <w:rPr>
           <w:color w:val="000000"/>
@@ -201,6 +217,7 @@
     </w:p>
     <w:p>
       <w:pPr>
+        <w:spacing w:line="360" w:lineRule="auto"/>
         <w:ind w:firstLine="420"/>
       </w:pPr>
     </w:p>
@@ -216,11 +233,27 @@
         <w:rPr>
           <w:rFonts w:hint="eastAsia"/>
         </w:rPr>
-        <w:t>云谷数据有限公司简介</w:t>
-      </w:r>
-    </w:p>
-    <w:p>
-      <w:pPr>
+        <w:lastRenderedPageBreak/>
+        <w:t>云</w:t>
+      </w:r>
+      <w:proofErr w:type="gramStart"/>
+      <w:r>
+        <w:rPr>
+          <w:rFonts w:hint="eastAsia"/>
+        </w:rPr>
+        <w:t>谷数据</w:t>
+      </w:r>
+      <w:proofErr w:type="gramEnd"/>
+      <w:r>
+        <w:rPr>
+          <w:rFonts w:hint="eastAsia"/>
+        </w:rPr>
+        <w:t>有限公司简介</w:t>
+      </w:r>
+    </w:p>
+    <w:p>
+      <w:pPr>
+        <w:spacing w:line="360" w:lineRule="auto"/>
         <w:ind w:firstLine="420"/>
         <w:rPr>
           <w:color w:val="000000"/>
@@ -346,7 +379,6 @@
         <w:rPr>
           <w:rFonts w:hint="eastAsia"/>
         </w:rPr>
-        <w:lastRenderedPageBreak/>
         <w:t>目标</w:t>
       </w:r>
     </w:p>
@@ -409,6 +441,7 @@
     </w:p>
     <w:p>
       <w:pPr>
+        <w:spacing w:line="360" w:lineRule="auto"/>
         <w:ind w:firstLineChars="177" w:firstLine="425"/>
         <w:rPr>
           <w:color w:val="000000"/>
@@ -444,13 +477,20 @@
         <w:pStyle w:val="a3"/>
         <w:numPr>
           <w:ilvl w:val="0"/>
-          <w:numId w:val="9"/>
+          <w:numId w:val="13"/>
         </w:numPr>
+        <w:spacing w:line="360" w:lineRule="auto"/>
         <w:ind w:firstLineChars="0"/>
-      </w:pPr>
-      <w:r>
-        <w:rPr>
-          <w:rFonts w:hint="eastAsia"/>
+        <w:rPr>
+          <w:color w:val="000000"/>
+          <w:sz w:val="24"/>
+        </w:rPr>
+      </w:pPr>
+      <w:r>
+        <w:rPr>
+          <w:rFonts w:hint="eastAsia"/>
+          <w:color w:val="000000"/>
+          <w:sz w:val="24"/>
         </w:rPr>
         <w:t>服务大数据产业</w:t>
       </w:r>
@@ -460,13 +500,20 @@
         <w:pStyle w:val="a3"/>
         <w:numPr>
           <w:ilvl w:val="0"/>
-          <w:numId w:val="9"/>
+          <w:numId w:val="13"/>
         </w:numPr>
+        <w:spacing w:line="360" w:lineRule="auto"/>
         <w:ind w:firstLineChars="0"/>
-      </w:pPr>
-      <w:r>
-        <w:rPr>
-          <w:rFonts w:hint="eastAsia"/>
+        <w:rPr>
+          <w:color w:val="000000"/>
+          <w:sz w:val="24"/>
+        </w:rPr>
+      </w:pPr>
+      <w:r>
+        <w:rPr>
+          <w:rFonts w:hint="eastAsia"/>
+          <w:color w:val="000000"/>
+          <w:sz w:val="24"/>
         </w:rPr>
         <w:t>服务双创</w:t>
       </w:r>
@@ -476,13 +523,20 @@
         <w:pStyle w:val="a3"/>
         <w:numPr>
           <w:ilvl w:val="0"/>
-          <w:numId w:val="9"/>
+          <w:numId w:val="13"/>
         </w:numPr>
+        <w:spacing w:line="360" w:lineRule="auto"/>
         <w:ind w:firstLineChars="0"/>
-      </w:pPr>
-      <w:r>
-        <w:rPr>
-          <w:rFonts w:hint="eastAsia"/>
+        <w:rPr>
+          <w:color w:val="000000"/>
+          <w:sz w:val="24"/>
+        </w:rPr>
+      </w:pPr>
+      <w:r>
+        <w:rPr>
+          <w:rFonts w:hint="eastAsia"/>
+          <w:color w:val="000000"/>
+          <w:sz w:val="24"/>
         </w:rPr>
         <w:t>服务中小企业</w:t>
       </w:r>
@@ -492,13 +546,20 @@
         <w:pStyle w:val="a3"/>
         <w:numPr>
           <w:ilvl w:val="0"/>
-          <w:numId w:val="9"/>
+          <w:numId w:val="13"/>
         </w:numPr>
+        <w:spacing w:line="360" w:lineRule="auto"/>
         <w:ind w:firstLineChars="0"/>
-      </w:pPr>
-      <w:r>
-        <w:rPr>
-          <w:rFonts w:hint="eastAsia"/>
+        <w:rPr>
+          <w:color w:val="000000"/>
+          <w:sz w:val="24"/>
+        </w:rPr>
+      </w:pPr>
+      <w:r>
+        <w:rPr>
+          <w:rFonts w:hint="eastAsia"/>
+          <w:color w:val="000000"/>
+          <w:sz w:val="24"/>
         </w:rPr>
         <w:t>培养大数据人才</w:t>
       </w:r>
@@ -508,13 +569,20 @@
         <w:pStyle w:val="a3"/>
         <w:numPr>
           <w:ilvl w:val="0"/>
-          <w:numId w:val="9"/>
+          <w:numId w:val="13"/>
         </w:numPr>
+        <w:spacing w:line="360" w:lineRule="auto"/>
         <w:ind w:firstLineChars="0"/>
-      </w:pPr>
-      <w:r>
-        <w:rPr>
-          <w:rFonts w:hint="eastAsia"/>
+        <w:rPr>
+          <w:color w:val="000000"/>
+          <w:sz w:val="24"/>
+        </w:rPr>
+      </w:pPr>
+      <w:r>
+        <w:rPr>
+          <w:rFonts w:hint="eastAsia"/>
+          <w:color w:val="000000"/>
+          <w:sz w:val="24"/>
         </w:rPr>
         <w:t>促进科研成果转化</w:t>
       </w:r>
@@ -532,6 +600,7 @@
         <w:rPr>
           <w:rFonts w:hint="eastAsia"/>
         </w:rPr>
+        <w:lastRenderedPageBreak/>
         <w:t>内容</w:t>
       </w:r>
     </w:p>
@@ -664,6 +733,7 @@
     </w:p>
     <w:p>
       <w:pPr>
+        <w:spacing w:line="360" w:lineRule="auto"/>
         <w:ind w:firstLineChars="177" w:firstLine="425"/>
         <w:rPr>
           <w:color w:val="000000"/>
@@ -676,7 +746,25 @@
           <w:color w:val="000000"/>
           <w:sz w:val="24"/>
         </w:rPr>
-        <w:t>计算机网络技术专业是贵阳职业技术学院信息科学系特色专业。专业办学条件优越，设施成熟，生源稳定</w:t>
+        <w:t>计算机网络技术专业是贵阳职业技术学院信息科学</w:t>
+      </w:r>
+      <w:proofErr w:type="gramStart"/>
+      <w:r>
+        <w:rPr>
+          <w:rFonts w:hint="eastAsia"/>
+          <w:color w:val="000000"/>
+          <w:sz w:val="24"/>
+        </w:rPr>
+        <w:t>系特色</w:t>
+      </w:r>
+      <w:proofErr w:type="gramEnd"/>
+      <w:r>
+        <w:rPr>
+          <w:rFonts w:hint="eastAsia"/>
+          <w:color w:val="000000"/>
+          <w:sz w:val="24"/>
+        </w:rPr>
+        <w:t>专业。专业办学条件优越，设施成熟，生源稳定</w:t>
       </w:r>
       <w:r>
         <w:rPr>
@@ -884,15 +972,33 @@
           <w:color w:val="000000"/>
           <w:sz w:val="24"/>
         </w:rPr>
-        <w:t>系统上反复实验，为满足实训的要求，我们采用了虚拟机技术，为学生提拱</w:t>
-      </w:r>
-      <w:r>
-        <w:rPr>
-          <w:rFonts w:hint="eastAsia"/>
-          <w:color w:val="000000"/>
-          <w:sz w:val="24"/>
-        </w:rPr>
-        <w:t>丰富的</w:t>
+        <w:t>系统上反复实验，为满足实训的要求，我们采用了虚拟机技术，为学生提</w:t>
+      </w:r>
+      <w:proofErr w:type="gramStart"/>
+      <w:r>
+        <w:rPr>
+          <w:rFonts w:hint="eastAsia"/>
+          <w:color w:val="000000"/>
+          <w:sz w:val="24"/>
+        </w:rPr>
+        <w:t>拱</w:t>
+      </w:r>
+      <w:r>
+        <w:rPr>
+          <w:rFonts w:hint="eastAsia"/>
+          <w:color w:val="000000"/>
+          <w:sz w:val="24"/>
+        </w:rPr>
+        <w:t>丰富</w:t>
+      </w:r>
+      <w:proofErr w:type="gramEnd"/>
+      <w:r>
+        <w:rPr>
+          <w:rFonts w:hint="eastAsia"/>
+          <w:color w:val="000000"/>
+          <w:sz w:val="24"/>
+        </w:rPr>
+        <w:t>的</w:t>
       </w:r>
       <w:r>
         <w:rPr>
@@ -913,6 +1019,7 @@
     </w:p>
     <w:p>
       <w:pPr>
+        <w:spacing w:line="360" w:lineRule="auto"/>
         <w:ind w:firstLineChars="177" w:firstLine="425"/>
         <w:rPr>
           <w:color w:val="000000"/>
@@ -946,12 +1053,12 @@
           <w:color w:val="000000"/>
           <w:sz w:val="24"/>
         </w:rPr>
-        <w:lastRenderedPageBreak/>
         <w:t>共建思路</w:t>
       </w:r>
     </w:p>
     <w:p>
       <w:pPr>
+        <w:spacing w:line="360" w:lineRule="auto"/>
         <w:ind w:firstLineChars="177" w:firstLine="425"/>
         <w:rPr>
           <w:color w:val="000000"/>
@@ -972,8 +1079,18 @@
           <w:color w:val="000000"/>
           <w:sz w:val="24"/>
         </w:rPr>
-        <w:t>计算机网络技术专建设</w:t>
-      </w:r>
+        <w:t>计算机网络技术</w:t>
+      </w:r>
+      <w:proofErr w:type="gramStart"/>
+      <w:r>
+        <w:rPr>
+          <w:rFonts w:hint="eastAsia"/>
+          <w:color w:val="000000"/>
+          <w:sz w:val="24"/>
+        </w:rPr>
+        <w:t>专建设</w:t>
+      </w:r>
+      <w:proofErr w:type="gramEnd"/>
       <w:r>
         <w:rPr>
           <w:rFonts w:hint="eastAsia"/>
@@ -1020,9 +1137,10 @@
         <w:pStyle w:val="a3"/>
         <w:numPr>
           <w:ilvl w:val="0"/>
-          <w:numId w:val="8"/>
+          <w:numId w:val="14"/>
         </w:numPr>
-        <w:ind w:firstLineChars="0"/>
+        <w:spacing w:line="360" w:lineRule="auto"/>
+        <w:ind w:firstLineChars="0" w:firstLine="6"/>
         <w:rPr>
           <w:color w:val="000000"/>
           <w:sz w:val="24"/>
@@ -1042,7 +1160,16 @@
           <w:color w:val="000000"/>
           <w:sz w:val="24"/>
         </w:rPr>
-        <w:t>培养的企业工程师角色目标，特别是作为云平台后端的数据中心网络规划</w:t>
+        <w:t>培养的企业工程师角色目标，特</w:t>
+      </w:r>
+      <w:r>
+        <w:rPr>
+          <w:rFonts w:hint="eastAsia"/>
+          <w:color w:val="000000"/>
+          <w:sz w:val="24"/>
+        </w:rPr>
+        <w:lastRenderedPageBreak/>
+        <w:t>别是作为云平台后端的数据中心网络规划</w:t>
       </w:r>
       <w:r>
         <w:rPr>
@@ -1066,11 +1193,11 @@
         <w:pStyle w:val="a3"/>
         <w:numPr>
           <w:ilvl w:val="0"/>
-          <w:numId w:val="8"/>
+          <w:numId w:val="14"/>
         </w:numPr>
-        <w:ind w:firstLineChars="0"/>
-        <w:rPr>
-          <w:rFonts w:hint="eastAsia"/>
+        <w:spacing w:line="360" w:lineRule="auto"/>
+        <w:ind w:firstLineChars="0" w:firstLine="6"/>
+        <w:rPr>
           <w:color w:val="000000"/>
           <w:sz w:val="24"/>
         </w:rPr>
@@ -1107,7 +1234,25 @@
           <w:color w:val="000000"/>
           <w:sz w:val="24"/>
         </w:rPr>
-        <w:t>云平台网络运维相关的技术教学；</w:t>
+        <w:t>云平台网络运</w:t>
+      </w:r>
+      <w:proofErr w:type="gramStart"/>
+      <w:r>
+        <w:rPr>
+          <w:rFonts w:hint="eastAsia"/>
+          <w:color w:val="000000"/>
+          <w:sz w:val="24"/>
+        </w:rPr>
+        <w:t>维相关</w:t>
+      </w:r>
+      <w:proofErr w:type="gramEnd"/>
+      <w:r>
+        <w:rPr>
+          <w:rFonts w:hint="eastAsia"/>
+          <w:color w:val="000000"/>
+          <w:sz w:val="24"/>
+        </w:rPr>
+        <w:t>的技术教学；</w:t>
       </w:r>
     </w:p>
     <w:p>
@@ -1115,9 +1260,10 @@
         <w:pStyle w:val="a3"/>
         <w:numPr>
           <w:ilvl w:val="0"/>
-          <w:numId w:val="8"/>
+          <w:numId w:val="14"/>
         </w:numPr>
-        <w:ind w:firstLineChars="0"/>
+        <w:spacing w:line="360" w:lineRule="auto"/>
+        <w:ind w:firstLineChars="0" w:firstLine="6"/>
         <w:rPr>
           <w:color w:val="000000"/>
           <w:sz w:val="24"/>
@@ -1139,21 +1285,30 @@
         <w:pStyle w:val="a3"/>
         <w:numPr>
           <w:ilvl w:val="0"/>
-          <w:numId w:val="8"/>
+          <w:numId w:val="14"/>
         </w:numPr>
-        <w:ind w:firstLineChars="0"/>
-        <w:rPr>
-          <w:color w:val="000000"/>
-          <w:sz w:val="24"/>
-        </w:rPr>
-      </w:pPr>
-      <w:r>
-        <w:rPr>
-          <w:rFonts w:hint="eastAsia"/>
-          <w:color w:val="000000"/>
-          <w:sz w:val="24"/>
-        </w:rPr>
-        <w:t>校企共建面向云平台技术的实训方案。</w:t>
+        <w:spacing w:line="360" w:lineRule="auto"/>
+        <w:ind w:firstLineChars="0" w:firstLine="6"/>
+        <w:rPr>
+          <w:color w:val="000000"/>
+          <w:sz w:val="24"/>
+        </w:rPr>
+      </w:pPr>
+      <w:r>
+        <w:rPr>
+          <w:rFonts w:hint="eastAsia"/>
+          <w:color w:val="000000"/>
+          <w:sz w:val="24"/>
+        </w:rPr>
+        <w:t>校企共建面向云计算</w:t>
+      </w:r>
+      <w:r>
+        <w:rPr>
+          <w:rFonts w:hint="eastAsia"/>
+          <w:color w:val="000000"/>
+          <w:sz w:val="24"/>
+        </w:rPr>
+        <w:t>技术的实训方案。</w:t>
       </w:r>
     </w:p>
     <w:bookmarkEnd w:id="0"/>
@@ -1202,6 +1357,7 @@
     </w:p>
     <w:p>
       <w:pPr>
+        <w:spacing w:line="360" w:lineRule="auto"/>
         <w:ind w:firstLineChars="177" w:firstLine="425"/>
         <w:rPr>
           <w:color w:val="000000"/>
@@ -1230,7 +1386,16 @@
           <w:color w:val="000000"/>
           <w:sz w:val="24"/>
         </w:rPr>
-        <w:t>专业是贵阳职业技术学院信息科学系</w:t>
+        <w:t>专业是贵阳职业技术学院信息科学</w:t>
+      </w:r>
+      <w:proofErr w:type="gramStart"/>
+      <w:r>
+        <w:rPr>
+          <w:rFonts w:hint="eastAsia"/>
+          <w:color w:val="000000"/>
+          <w:sz w:val="24"/>
+        </w:rPr>
+        <w:t>系</w:t>
       </w:r>
       <w:r>
         <w:rPr>
@@ -1240,6 +1405,7 @@
         </w:rPr>
         <w:t>优势</w:t>
       </w:r>
+      <w:proofErr w:type="gramEnd"/>
       <w:r>
         <w:rPr>
           <w:rFonts w:hint="eastAsia"/>
@@ -1328,6 +1494,7 @@
     </w:p>
     <w:p>
       <w:pPr>
+        <w:spacing w:line="360" w:lineRule="auto"/>
         <w:ind w:firstLineChars="177" w:firstLine="425"/>
         <w:rPr>
           <w:color w:val="000000"/>
@@ -1348,7 +1515,43 @@
           <w:color w:val="000000"/>
           <w:sz w:val="24"/>
         </w:rPr>
-        <w:t>计算机软件技术专业建设将充分利用合作双方在微软技术及平台方面的优势，强强联合，围绕微软云计算及大数据的整体解决方案构建人才培养方案，具体措施包括但不限于</w:t>
+        <w:t>计算机软件技术专业建设将充分利用合作双方在微软技术及平台方面的优势，强</w:t>
+      </w:r>
+      <w:proofErr w:type="gramStart"/>
+      <w:r>
+        <w:rPr>
+          <w:rFonts w:hint="eastAsia"/>
+          <w:color w:val="000000"/>
+          <w:sz w:val="24"/>
+        </w:rPr>
+        <w:t>强</w:t>
+      </w:r>
+      <w:proofErr w:type="gramEnd"/>
+      <w:r>
+        <w:rPr>
+          <w:rFonts w:hint="eastAsia"/>
+          <w:color w:val="000000"/>
+          <w:sz w:val="24"/>
+        </w:rPr>
+        <w:t>联合，围绕微软</w:t>
+      </w:r>
+      <w:proofErr w:type="gramStart"/>
+      <w:r>
+        <w:rPr>
+          <w:rFonts w:hint="eastAsia"/>
+          <w:color w:val="000000"/>
+          <w:sz w:val="24"/>
+        </w:rPr>
+        <w:t>云计算</w:t>
+      </w:r>
+      <w:proofErr w:type="gramEnd"/>
+      <w:r>
+        <w:rPr>
+          <w:rFonts w:hint="eastAsia"/>
+          <w:color w:val="000000"/>
+          <w:sz w:val="24"/>
+        </w:rPr>
+        <w:t>及大数据的整体解决方案构建人才培养方案，具体措施包括但不限于</w:t>
       </w:r>
     </w:p>
     <w:p>
@@ -1356,8 +1559,9 @@
         <w:pStyle w:val="a3"/>
         <w:numPr>
           <w:ilvl w:val="0"/>
-          <w:numId w:val="8"/>
+          <w:numId w:val="15"/>
         </w:numPr>
+        <w:spacing w:line="360" w:lineRule="auto"/>
         <w:ind w:firstLineChars="0"/>
         <w:rPr>
           <w:color w:val="000000"/>
@@ -1426,8 +1630,9 @@
         <w:pStyle w:val="a3"/>
         <w:numPr>
           <w:ilvl w:val="0"/>
-          <w:numId w:val="8"/>
+          <w:numId w:val="15"/>
         </w:numPr>
+        <w:spacing w:line="360" w:lineRule="auto"/>
         <w:ind w:firstLineChars="0"/>
         <w:rPr>
           <w:color w:val="000000"/>
@@ -1474,13 +1679,23 @@
         </w:rPr>
         <w:t>/</w:t>
       </w:r>
-      <w:r>
-        <w:rPr>
-          <w:rFonts w:hint="eastAsia"/>
-          <w:color w:val="000000"/>
-          <w:sz w:val="24"/>
-        </w:rPr>
-        <w:t>私有云应用开发与维护相关的技术教学；</w:t>
+      <w:proofErr w:type="gramStart"/>
+      <w:r>
+        <w:rPr>
+          <w:rFonts w:hint="eastAsia"/>
+          <w:color w:val="000000"/>
+          <w:sz w:val="24"/>
+        </w:rPr>
+        <w:t>私有云应用</w:t>
+      </w:r>
+      <w:proofErr w:type="gramEnd"/>
+      <w:r>
+        <w:rPr>
+          <w:rFonts w:hint="eastAsia"/>
+          <w:color w:val="000000"/>
+          <w:sz w:val="24"/>
+        </w:rPr>
+        <w:t>开发与维护相关的技术教学；</w:t>
       </w:r>
     </w:p>
     <w:p>
@@ -1488,8 +1703,9 @@
         <w:pStyle w:val="a3"/>
         <w:numPr>
           <w:ilvl w:val="0"/>
-          <w:numId w:val="8"/>
+          <w:numId w:val="15"/>
         </w:numPr>
+        <w:spacing w:line="360" w:lineRule="auto"/>
         <w:ind w:firstLineChars="0"/>
         <w:rPr>
           <w:color w:val="000000"/>
@@ -1558,6 +1774,7 @@
     </w:p>
     <w:p>
       <w:pPr>
+        <w:spacing w:line="360" w:lineRule="auto"/>
         <w:ind w:firstLineChars="177" w:firstLine="425"/>
         <w:rPr>
           <w:color w:val="000000"/>
@@ -1578,15 +1795,87 @@
           <w:color w:val="000000"/>
           <w:sz w:val="24"/>
         </w:rPr>
-        <w:t>技术专业是贵阳职业技术学院信息科学系</w:t>
-      </w:r>
-      <w:r>
-        <w:rPr>
-          <w:rFonts w:hint="eastAsia"/>
-          <w:color w:val="000000"/>
-          <w:sz w:val="24"/>
-        </w:rPr>
-        <w:t>适应市场需求和产业技术升级趋势，依托自身在计算机网络技术方面积累的优势开设的新专业。物联网应用技术专业定位于大数据源头，针对海量传感器数据的采集、传输及处理组织教学内容，为逐渐成熟的物联网应用企业输送专业人才。物联网应用技术专业得到了市政府大力支持，已经由市工信委和贵州省移动公司出资新建物联网应用技术实验室和嵌入式网络开发技术实验室，具备优越的实训教学环境。</w:t>
+        <w:t>技术专业是贵阳职业技术学院信息科学</w:t>
+      </w:r>
+      <w:proofErr w:type="gramStart"/>
+      <w:r>
+        <w:rPr>
+          <w:rFonts w:hint="eastAsia"/>
+          <w:color w:val="000000"/>
+          <w:sz w:val="24"/>
+        </w:rPr>
+        <w:t>系</w:t>
+      </w:r>
+      <w:r>
+        <w:rPr>
+          <w:rFonts w:hint="eastAsia"/>
+          <w:color w:val="000000"/>
+          <w:sz w:val="24"/>
+        </w:rPr>
+        <w:t>适应</w:t>
+      </w:r>
+      <w:proofErr w:type="gramEnd"/>
+      <w:r>
+        <w:rPr>
+          <w:rFonts w:hint="eastAsia"/>
+          <w:color w:val="000000"/>
+          <w:sz w:val="24"/>
+        </w:rPr>
+        <w:t>市场需求和产业技术升级趋势，依托自身在计算机网络技术方面积累的优势开设的新专业。物联网应用技术专业定位于大数据源头，针对海量传感器数据的采集、传输及处理组织教学内容，为逐渐成熟的物联网应用企业输送专业人才。物联网应用技术专业得到了市政府大力支持，已经由市</w:t>
+      </w:r>
+      <w:proofErr w:type="gramStart"/>
+      <w:r>
+        <w:rPr>
+          <w:rFonts w:hint="eastAsia"/>
+          <w:color w:val="000000"/>
+          <w:sz w:val="24"/>
+        </w:rPr>
+        <w:t>工信委和</w:t>
+      </w:r>
+      <w:proofErr w:type="gramEnd"/>
+      <w:r>
+        <w:rPr>
+          <w:rFonts w:hint="eastAsia"/>
+          <w:color w:val="000000"/>
+          <w:sz w:val="24"/>
+        </w:rPr>
+        <w:t>贵州省移动公司出资</w:t>
+      </w:r>
+      <w:proofErr w:type="gramStart"/>
+      <w:r>
+        <w:rPr>
+          <w:rFonts w:hint="eastAsia"/>
+          <w:color w:val="000000"/>
+          <w:sz w:val="24"/>
+        </w:rPr>
+        <w:t>新建物</w:t>
+      </w:r>
+      <w:proofErr w:type="gramEnd"/>
+      <w:r>
+        <w:rPr>
+          <w:rFonts w:hint="eastAsia"/>
+          <w:color w:val="000000"/>
+          <w:sz w:val="24"/>
+        </w:rPr>
+        <w:t>联网应用技术实验室和嵌入式网络开发技术实验室，具备优越的实</w:t>
+      </w:r>
+      <w:proofErr w:type="gramStart"/>
+      <w:r>
+        <w:rPr>
+          <w:rFonts w:hint="eastAsia"/>
+          <w:color w:val="000000"/>
+          <w:sz w:val="24"/>
+        </w:rPr>
+        <w:t>训教学</w:t>
+      </w:r>
+      <w:proofErr w:type="gramEnd"/>
+      <w:r>
+        <w:rPr>
+          <w:rFonts w:hint="eastAsia"/>
+          <w:color w:val="000000"/>
+          <w:sz w:val="24"/>
+        </w:rPr>
+        <w:t>环境。</w:t>
       </w:r>
     </w:p>
     <w:p>
@@ -1612,6 +1901,7 @@
     </w:p>
     <w:p>
       <w:pPr>
+        <w:spacing w:line="360" w:lineRule="auto"/>
         <w:ind w:firstLineChars="177" w:firstLine="425"/>
         <w:rPr>
           <w:color w:val="000000"/>
@@ -1632,15 +1922,33 @@
           <w:color w:val="000000"/>
           <w:sz w:val="24"/>
         </w:rPr>
-        <w:t>实训软硬件资源，与贵安新区主导建设的贵安创谷</w:t>
-      </w:r>
-      <w:r>
-        <w:rPr>
-          <w:rFonts w:hint="eastAsia"/>
-          <w:color w:val="000000"/>
-          <w:sz w:val="24"/>
-        </w:rPr>
-        <w:t>平台进行对接，具体措施包括但不限于：</w:t>
+        <w:t>实训软硬件资源，与贵安新区主导建设的贵</w:t>
+      </w:r>
+      <w:proofErr w:type="gramStart"/>
+      <w:r>
+        <w:rPr>
+          <w:rFonts w:hint="eastAsia"/>
+          <w:color w:val="000000"/>
+          <w:sz w:val="24"/>
+        </w:rPr>
+        <w:t>安创谷</w:t>
+      </w:r>
+      <w:r>
+        <w:rPr>
+          <w:rFonts w:hint="eastAsia"/>
+          <w:color w:val="000000"/>
+          <w:sz w:val="24"/>
+        </w:rPr>
+        <w:t>平台</w:t>
+      </w:r>
+      <w:proofErr w:type="gramEnd"/>
+      <w:r>
+        <w:rPr>
+          <w:rFonts w:hint="eastAsia"/>
+          <w:color w:val="000000"/>
+          <w:sz w:val="24"/>
+        </w:rPr>
+        <w:t>进行对接，具体措施包括但不限于：</w:t>
       </w:r>
     </w:p>
     <w:p>
@@ -1648,22 +1956,58 @@
         <w:pStyle w:val="a3"/>
         <w:numPr>
           <w:ilvl w:val="0"/>
-          <w:numId w:val="10"/>
+          <w:numId w:val="16"/>
         </w:numPr>
+        <w:spacing w:line="360" w:lineRule="auto"/>
         <w:ind w:firstLineChars="0"/>
         <w:rPr>
-          <w:rFonts w:hint="eastAsia"/>
-          <w:color w:val="000000"/>
-          <w:sz w:val="24"/>
-        </w:rPr>
-      </w:pPr>
-      <w:r>
-        <w:rPr>
-          <w:rFonts w:hint="eastAsia"/>
-          <w:color w:val="000000"/>
-          <w:sz w:val="24"/>
-        </w:rPr>
-        <w:t>充分利用物联网应用技术中适于大学生创业创新的部分与创谷平台结合，以大数据学院为依托推动利用物联网新兴技术的双创活动在创谷平台的开展</w:t>
+          <w:color w:val="000000"/>
+          <w:sz w:val="24"/>
+        </w:rPr>
+      </w:pPr>
+      <w:r>
+        <w:rPr>
+          <w:rFonts w:hint="eastAsia"/>
+          <w:color w:val="000000"/>
+          <w:sz w:val="24"/>
+        </w:rPr>
+        <w:t>充分利用物联网应用技术中适于大学生创业创新的部分</w:t>
+      </w:r>
+      <w:proofErr w:type="gramStart"/>
+      <w:r>
+        <w:rPr>
+          <w:rFonts w:hint="eastAsia"/>
+          <w:color w:val="000000"/>
+          <w:sz w:val="24"/>
+        </w:rPr>
+        <w:t>与创谷平台</w:t>
+      </w:r>
+      <w:proofErr w:type="gramEnd"/>
+      <w:r>
+        <w:rPr>
+          <w:rFonts w:hint="eastAsia"/>
+          <w:color w:val="000000"/>
+          <w:sz w:val="24"/>
+        </w:rPr>
+        <w:t>结合，以大数据学院为依托推动利用物联网新兴技术的双创活动</w:t>
+      </w:r>
+      <w:proofErr w:type="gramStart"/>
+      <w:r>
+        <w:rPr>
+          <w:rFonts w:hint="eastAsia"/>
+          <w:color w:val="000000"/>
+          <w:sz w:val="24"/>
+        </w:rPr>
+        <w:t>在创谷平台</w:t>
+      </w:r>
+      <w:proofErr w:type="gramEnd"/>
+      <w:r>
+        <w:rPr>
+          <w:rFonts w:hint="eastAsia"/>
+          <w:color w:val="000000"/>
+          <w:sz w:val="24"/>
+        </w:rPr>
+        <w:t>的开展</w:t>
       </w:r>
     </w:p>
     <w:p>
@@ -1671,22 +2015,40 @@
         <w:pStyle w:val="a3"/>
         <w:numPr>
           <w:ilvl w:val="0"/>
-          <w:numId w:val="10"/>
+          <w:numId w:val="16"/>
         </w:numPr>
+        <w:spacing w:line="360" w:lineRule="auto"/>
         <w:ind w:firstLineChars="0"/>
         <w:rPr>
-          <w:rFonts w:hint="eastAsia"/>
-          <w:color w:val="000000"/>
-          <w:sz w:val="24"/>
-        </w:rPr>
-      </w:pPr>
-      <w:r>
-        <w:rPr>
-          <w:rFonts w:hint="eastAsia"/>
-          <w:color w:val="000000"/>
-          <w:sz w:val="24"/>
-        </w:rPr>
-        <w:t>以大数据学院与创谷平台为依托推动科研项目与技术创新项目的成果转化</w:t>
+          <w:color w:val="000000"/>
+          <w:sz w:val="24"/>
+        </w:rPr>
+      </w:pPr>
+      <w:r>
+        <w:rPr>
+          <w:rFonts w:hint="eastAsia"/>
+          <w:color w:val="000000"/>
+          <w:sz w:val="24"/>
+        </w:rPr>
+        <w:t>以大数据学院</w:t>
+      </w:r>
+      <w:proofErr w:type="gramStart"/>
+      <w:r>
+        <w:rPr>
+          <w:rFonts w:hint="eastAsia"/>
+          <w:color w:val="000000"/>
+          <w:sz w:val="24"/>
+        </w:rPr>
+        <w:t>与创谷平台</w:t>
+      </w:r>
+      <w:proofErr w:type="gramEnd"/>
+      <w:r>
+        <w:rPr>
+          <w:rFonts w:hint="eastAsia"/>
+          <w:color w:val="000000"/>
+          <w:sz w:val="24"/>
+        </w:rPr>
+        <w:t>为依托推动科研项目与技术创新项目的成果转化</w:t>
       </w:r>
     </w:p>
     <w:p>
@@ -1694,8 +2056,9 @@
         <w:pStyle w:val="a3"/>
         <w:numPr>
           <w:ilvl w:val="0"/>
-          <w:numId w:val="10"/>
+          <w:numId w:val="16"/>
         </w:numPr>
+        <w:spacing w:line="360" w:lineRule="auto"/>
         <w:ind w:firstLineChars="0"/>
         <w:rPr>
           <w:color w:val="000000"/>
@@ -1708,7 +2071,25 @@
           <w:color w:val="000000"/>
           <w:sz w:val="24"/>
         </w:rPr>
-        <w:t>以大数据学院与创谷平台为依托推进物联网相关竞赛项目的参与水平</w:t>
+        <w:t>以大数据学院</w:t>
+      </w:r>
+      <w:proofErr w:type="gramStart"/>
+      <w:r>
+        <w:rPr>
+          <w:rFonts w:hint="eastAsia"/>
+          <w:color w:val="000000"/>
+          <w:sz w:val="24"/>
+        </w:rPr>
+        <w:t>与创谷平台</w:t>
+      </w:r>
+      <w:proofErr w:type="gramEnd"/>
+      <w:r>
+        <w:rPr>
+          <w:rFonts w:hint="eastAsia"/>
+          <w:color w:val="000000"/>
+          <w:sz w:val="24"/>
+        </w:rPr>
+        <w:t>为依托推进物联网相关竞赛项目的参与水平</w:t>
       </w:r>
     </w:p>
     <w:p>
@@ -1749,6 +2130,7 @@
     </w:p>
     <w:p>
       <w:pPr>
+        <w:spacing w:line="360" w:lineRule="auto"/>
         <w:ind w:firstLineChars="177" w:firstLine="425"/>
         <w:rPr>
           <w:color w:val="000000"/>
@@ -1760,7 +2142,55 @@
           <w:color w:val="000000"/>
           <w:sz w:val="24"/>
         </w:rPr>
-        <w:t>微软贵州省中小企业云平台主要为中小企业提供简单、高效、安全、廉价的云基础设施，分公有云和私有云。公有云服务主要是基于微软提供的云空间来实现，企业</w:t>
+        <w:t>微软贵州省中小企业云平台主要为中小企业提供简单、高效、安全、廉价的</w:t>
+      </w:r>
+      <w:proofErr w:type="gramStart"/>
+      <w:r>
+        <w:rPr>
+          <w:color w:val="000000"/>
+          <w:sz w:val="24"/>
+        </w:rPr>
+        <w:t>云基础</w:t>
+      </w:r>
+      <w:proofErr w:type="gramEnd"/>
+      <w:r>
+        <w:rPr>
+          <w:color w:val="000000"/>
+          <w:sz w:val="24"/>
+        </w:rPr>
+        <w:t>设施，分公有云和私有云。</w:t>
+      </w:r>
+      <w:proofErr w:type="gramStart"/>
+      <w:r>
+        <w:rPr>
+          <w:color w:val="000000"/>
+          <w:sz w:val="24"/>
+        </w:rPr>
+        <w:t>公有云服务</w:t>
+      </w:r>
+      <w:proofErr w:type="gramEnd"/>
+      <w:r>
+        <w:rPr>
+          <w:color w:val="000000"/>
+          <w:sz w:val="24"/>
+        </w:rPr>
+        <w:t>主要是基于微软提供的</w:t>
+      </w:r>
+      <w:proofErr w:type="gramStart"/>
+      <w:r>
+        <w:rPr>
+          <w:color w:val="000000"/>
+          <w:sz w:val="24"/>
+        </w:rPr>
+        <w:t>云空间</w:t>
+      </w:r>
+      <w:proofErr w:type="gramEnd"/>
+      <w:r>
+        <w:rPr>
+          <w:color w:val="000000"/>
+          <w:sz w:val="24"/>
+        </w:rPr>
+        <w:t>来实现，企业</w:t>
       </w:r>
       <w:r>
         <w:rPr>
@@ -1802,7 +2232,31 @@
           <w:color w:val="000000"/>
           <w:sz w:val="24"/>
         </w:rPr>
-        <w:t>、企业级邮箱、视频会议、文件分享、即时通讯等常用办公模块服务。私有云是指企业通过购买，可使用部署云平台的所有办公应用软件</w:t>
+        <w:t>、企业级邮箱、视频会议、文件分享、即时通讯等常用办公模块服务。</w:t>
+      </w:r>
+      <w:proofErr w:type="gramStart"/>
+      <w:r>
+        <w:rPr>
+          <w:color w:val="000000"/>
+          <w:sz w:val="24"/>
+        </w:rPr>
+        <w:t>私有云</w:t>
+      </w:r>
+      <w:proofErr w:type="gramEnd"/>
+      <w:r>
+        <w:rPr>
+          <w:color w:val="000000"/>
+          <w:sz w:val="24"/>
+        </w:rPr>
+        <w:t>是指企业通过购买，可</w:t>
+      </w:r>
+      <w:r>
+        <w:rPr>
+          <w:color w:val="000000"/>
+          <w:sz w:val="24"/>
+        </w:rPr>
+        <w:lastRenderedPageBreak/>
+        <w:t>使用部署云平台的所有办公应用软件</w:t>
       </w:r>
     </w:p>
     <w:p>
@@ -1827,6 +2281,7 @@
     </w:p>
     <w:p>
       <w:pPr>
+        <w:spacing w:line="360" w:lineRule="auto"/>
         <w:ind w:firstLineChars="177" w:firstLine="425"/>
         <w:rPr>
           <w:color w:val="000000"/>
@@ -1847,7 +2302,43 @@
           <w:color w:val="000000"/>
           <w:sz w:val="24"/>
         </w:rPr>
-        <w:t>的设立能够在中小企业云平台的推广中发挥重要作用。大数据学院将充分利用现有的微软品牌讲师资源，为中小企业云平台提供人才供应保障：通过定制针对中小企业云平台应用开发、在线维护的教学环节，培养一批具备一定云计算相关知识背景，能够熟练地在云计算平台上开发、测试、部署和维护各种企业</w:t>
+        <w:t>的设立能够在中小企业云平台的推广中发挥重要作用。大数据学院将充分利用现有的微软品牌讲师资源，为中小企业云平台提供人才供应保障：通过定制针对中小企业云平台应用开发、在线维护的教学环节，培养一批具备一定</w:t>
+      </w:r>
+      <w:proofErr w:type="gramStart"/>
+      <w:r>
+        <w:rPr>
+          <w:rFonts w:hint="eastAsia"/>
+          <w:color w:val="000000"/>
+          <w:sz w:val="24"/>
+        </w:rPr>
+        <w:t>云计算</w:t>
+      </w:r>
+      <w:proofErr w:type="gramEnd"/>
+      <w:r>
+        <w:rPr>
+          <w:rFonts w:hint="eastAsia"/>
+          <w:color w:val="000000"/>
+          <w:sz w:val="24"/>
+        </w:rPr>
+        <w:t>相关知识背景，能够熟练地在</w:t>
+      </w:r>
+      <w:proofErr w:type="gramStart"/>
+      <w:r>
+        <w:rPr>
+          <w:rFonts w:hint="eastAsia"/>
+          <w:color w:val="000000"/>
+          <w:sz w:val="24"/>
+        </w:rPr>
+        <w:t>云计算</w:t>
+      </w:r>
+      <w:proofErr w:type="gramEnd"/>
+      <w:r>
+        <w:rPr>
+          <w:rFonts w:hint="eastAsia"/>
+          <w:color w:val="000000"/>
+          <w:sz w:val="24"/>
+        </w:rPr>
+        <w:t>平台上开发、测试、部署和维护各种企业</w:t>
       </w:r>
       <w:r>
         <w:rPr>
@@ -1863,16 +2354,25 @@
           <w:color w:val="000000"/>
           <w:sz w:val="24"/>
         </w:rPr>
-        <w:t>应用的技能型人才，与现有的云平台形成配套资源，从而帮助中小企</w:t>
-      </w:r>
-      <w:r>
-        <w:rPr>
-          <w:rFonts w:hint="eastAsia"/>
-          <w:color w:val="000000"/>
-          <w:sz w:val="24"/>
-        </w:rPr>
-        <w:lastRenderedPageBreak/>
-        <w:t>业摆脱信息化程度低的落后经营方式，使企业能够更快地适应云计算时代的信息基础设施。</w:t>
+        <w:t>应用的技能型人才，与现有的云平台形成配套资源，从而帮助中小企业摆脱信息化程度低的落后经营方式，使企业能够更快地适应</w:t>
+      </w:r>
+      <w:proofErr w:type="gramStart"/>
+      <w:r>
+        <w:rPr>
+          <w:rFonts w:hint="eastAsia"/>
+          <w:color w:val="000000"/>
+          <w:sz w:val="24"/>
+        </w:rPr>
+        <w:t>云计算</w:t>
+      </w:r>
+      <w:proofErr w:type="gramEnd"/>
+      <w:r>
+        <w:rPr>
+          <w:rFonts w:hint="eastAsia"/>
+          <w:color w:val="000000"/>
+          <w:sz w:val="24"/>
+        </w:rPr>
+        <w:t>时代的信息基础设施。</w:t>
       </w:r>
     </w:p>
     <w:p>
@@ -1897,9 +2397,9 @@
     </w:p>
     <w:p>
       <w:pPr>
+        <w:spacing w:line="360" w:lineRule="auto"/>
         <w:ind w:firstLine="420"/>
         <w:rPr>
-          <w:rFonts w:hint="eastAsia"/>
           <w:color w:val="000000"/>
           <w:sz w:val="24"/>
         </w:rPr>
@@ -1935,6 +2435,14 @@
           <w:sz w:val="24"/>
         </w:rPr>
         <w:t>人才培养</w:t>
+      </w:r>
+      <w:r>
+        <w:rPr>
+          <w:rFonts w:hint="eastAsia"/>
+          <w:color w:val="000000"/>
+          <w:sz w:val="24"/>
+        </w:rPr>
+        <w:t>方案</w:t>
       </w:r>
       <w:r>
         <w:rPr>
@@ -1950,21 +2458,120 @@
         <w:pStyle w:val="a3"/>
         <w:numPr>
           <w:ilvl w:val="0"/>
-          <w:numId w:val="11"/>
+          <w:numId w:val="16"/>
         </w:numPr>
+        <w:spacing w:line="360" w:lineRule="auto"/>
         <w:ind w:firstLineChars="0"/>
         <w:rPr>
-          <w:color w:val="000000"/>
-          <w:sz w:val="24"/>
-        </w:rPr>
-      </w:pPr>
-      <w:r>
-        <w:rPr>
-          <w:rFonts w:hint="eastAsia"/>
-          <w:color w:val="000000"/>
-          <w:sz w:val="24"/>
-        </w:rPr>
-        <w:t>定位精确：大数据学院相关专业的人才培养目标应该对从业岗位的</w:t>
+          <w:rFonts w:hint="eastAsia"/>
+          <w:color w:val="000000"/>
+          <w:sz w:val="24"/>
+        </w:rPr>
+      </w:pPr>
+      <w:r>
+        <w:rPr>
+          <w:rFonts w:hint="eastAsia"/>
+          <w:color w:val="000000"/>
+          <w:sz w:val="24"/>
+        </w:rPr>
+        <w:t>定位精准：大数据学院相关专业的人才培养目标应该精准定位于中小企业</w:t>
+      </w:r>
+      <w:r>
+        <w:rPr>
+          <w:rFonts w:hint="eastAsia"/>
+          <w:color w:val="000000"/>
+          <w:sz w:val="24"/>
+        </w:rPr>
+        <w:t>IT</w:t>
+      </w:r>
+      <w:r>
+        <w:rPr>
+          <w:rFonts w:hint="eastAsia"/>
+          <w:color w:val="000000"/>
+          <w:sz w:val="24"/>
+        </w:rPr>
+        <w:t>岗位</w:t>
+      </w:r>
+    </w:p>
+    <w:p>
+      <w:pPr>
+        <w:pStyle w:val="a3"/>
+        <w:numPr>
+          <w:ilvl w:val="0"/>
+          <w:numId w:val="16"/>
+        </w:numPr>
+        <w:spacing w:line="360" w:lineRule="auto"/>
+        <w:ind w:firstLineChars="0"/>
+        <w:rPr>
+          <w:rFonts w:hint="eastAsia"/>
+          <w:color w:val="000000"/>
+          <w:sz w:val="24"/>
+        </w:rPr>
+      </w:pPr>
+      <w:r>
+        <w:rPr>
+          <w:rFonts w:hint="eastAsia"/>
+          <w:color w:val="000000"/>
+          <w:sz w:val="24"/>
+        </w:rPr>
+        <w:t>技能全面：中小企业的特点决定对人才的知识和技能的需求是全面的，要求员工能够适应多种角色的工作，因此大数据学院针对</w:t>
+      </w:r>
+      <w:proofErr w:type="gramStart"/>
+      <w:r>
+        <w:rPr>
+          <w:rFonts w:hint="eastAsia"/>
+          <w:color w:val="000000"/>
+          <w:sz w:val="24"/>
+        </w:rPr>
+        <w:t>云计算</w:t>
+      </w:r>
+      <w:proofErr w:type="gramEnd"/>
+      <w:r>
+        <w:rPr>
+          <w:rFonts w:hint="eastAsia"/>
+          <w:color w:val="000000"/>
+          <w:sz w:val="24"/>
+        </w:rPr>
+        <w:t>平台的人才培养应该注重知识和技能的多样性。</w:t>
+      </w:r>
+    </w:p>
+    <w:p>
+      <w:pPr>
+        <w:pStyle w:val="a3"/>
+        <w:numPr>
+          <w:ilvl w:val="0"/>
+          <w:numId w:val="16"/>
+        </w:numPr>
+        <w:spacing w:line="360" w:lineRule="auto"/>
+        <w:ind w:firstLineChars="0"/>
+        <w:rPr>
+          <w:color w:val="000000"/>
+          <w:sz w:val="24"/>
+        </w:rPr>
+      </w:pPr>
+      <w:r>
+        <w:rPr>
+          <w:rFonts w:hint="eastAsia"/>
+          <w:color w:val="000000"/>
+          <w:sz w:val="24"/>
+        </w:rPr>
+        <w:t>围绕微软云计算技术构建人才培养方案</w:t>
+      </w:r>
+      <w:r>
+        <w:rPr>
+          <w:rFonts w:hint="eastAsia"/>
+          <w:color w:val="000000"/>
+          <w:sz w:val="24"/>
+        </w:rPr>
+        <w:t>：合作共建大数据学院的优势在于能够整合双方现有的微软技术和平台资源，所以大数据学院针对企业云平台的人才培养方案应该</w:t>
+      </w:r>
+      <w:r>
+        <w:rPr>
+          <w:rFonts w:hint="eastAsia"/>
+          <w:color w:val="000000"/>
+          <w:sz w:val="24"/>
+        </w:rPr>
+        <w:t>围绕微软的云计算技术体系来构建</w:t>
       </w:r>
     </w:p>
     <w:p>
@@ -1979,12 +2586,14 @@
           <w:kern w:val="0"/>
         </w:rPr>
       </w:pPr>
+      <w:proofErr w:type="gramStart"/>
       <w:r>
         <w:rPr>
           <w:kern w:val="0"/>
         </w:rPr>
         <w:t>创客空间</w:t>
       </w:r>
+      <w:proofErr w:type="gramEnd"/>
     </w:p>
     <w:p>
       <w:pPr>
@@ -2003,13 +2612,122 @@
           <w:rFonts w:hint="eastAsia"/>
           <w:kern w:val="0"/>
         </w:rPr>
-        <w:t>贵安创谷简介</w:t>
-      </w:r>
-    </w:p>
-    <w:p>
-      <w:pPr>
-        <w:ind w:firstLineChars="202" w:firstLine="424"/>
-      </w:pPr>
+        <w:t>合作建设方式</w:t>
+      </w:r>
+    </w:p>
+    <w:p>
+      <w:pPr>
+        <w:spacing w:line="360" w:lineRule="auto"/>
+        <w:ind w:firstLineChars="202" w:firstLine="485"/>
+        <w:rPr>
+          <w:rFonts w:hint="eastAsia"/>
+          <w:color w:val="000000"/>
+          <w:sz w:val="24"/>
+        </w:rPr>
+      </w:pPr>
+      <w:r>
+        <w:rPr>
+          <w:rFonts w:hint="eastAsia"/>
+          <w:color w:val="000000"/>
+          <w:sz w:val="24"/>
+        </w:rPr>
+        <w:t>大数据学院</w:t>
+      </w:r>
+      <w:r>
+        <w:rPr>
+          <w:rFonts w:hint="eastAsia"/>
+          <w:color w:val="000000"/>
+          <w:sz w:val="24"/>
+        </w:rPr>
+        <w:t>的建设目标包括对大学生双创的支持。在具体建设方式上可采取以下措施</w:t>
+      </w:r>
+      <w:r>
+        <w:rPr>
+          <w:rFonts w:hint="eastAsia"/>
+          <w:color w:val="000000"/>
+          <w:sz w:val="24"/>
+        </w:rPr>
+        <w:t xml:space="preserve">: </w:t>
+      </w:r>
+    </w:p>
+    <w:p>
+      <w:pPr>
+        <w:pStyle w:val="a3"/>
+        <w:numPr>
+          <w:ilvl w:val="0"/>
+          <w:numId w:val="18"/>
+        </w:numPr>
+        <w:spacing w:line="360" w:lineRule="auto"/>
+        <w:ind w:firstLineChars="0" w:firstLine="6"/>
+        <w:rPr>
+          <w:color w:val="000000"/>
+          <w:sz w:val="24"/>
+        </w:rPr>
+      </w:pPr>
+      <w:r>
+        <w:rPr>
+          <w:rFonts w:hint="eastAsia"/>
+          <w:color w:val="000000"/>
+          <w:sz w:val="24"/>
+        </w:rPr>
+        <w:t>面向竞赛和选拔：从优秀的竞赛项目和学生团队中挑选具备一定市场前</w:t>
+      </w:r>
+      <w:r>
+        <w:rPr>
+          <w:rFonts w:hint="eastAsia"/>
+          <w:color w:val="000000"/>
+          <w:sz w:val="24"/>
+        </w:rPr>
+        <w:lastRenderedPageBreak/>
+        <w:t>景、适宜于长期发展的项目和团队进驻创业空间，进行有针对性地指导</w:t>
+      </w:r>
+    </w:p>
+    <w:p>
+      <w:pPr>
+        <w:pStyle w:val="a3"/>
+        <w:numPr>
+          <w:ilvl w:val="0"/>
+          <w:numId w:val="18"/>
+        </w:numPr>
+        <w:spacing w:line="360" w:lineRule="auto"/>
+        <w:ind w:firstLineChars="0" w:firstLine="6"/>
+        <w:rPr>
+          <w:color w:val="000000"/>
+          <w:sz w:val="24"/>
+        </w:rPr>
+      </w:pPr>
+      <w:r>
+        <w:rPr>
+          <w:rFonts w:hint="eastAsia"/>
+          <w:color w:val="000000"/>
+          <w:sz w:val="24"/>
+        </w:rPr>
+        <w:t>面向教学科研：鼓励有一定科研</w:t>
+      </w:r>
+      <w:r>
+        <w:rPr>
+          <w:rFonts w:hint="eastAsia"/>
+          <w:color w:val="000000"/>
+          <w:sz w:val="24"/>
+        </w:rPr>
+        <w:t>成果和专利项目的学院教师带着项目和成果进入创业空间进一步发展，依托</w:t>
+      </w:r>
+      <w:r>
+        <w:rPr>
+          <w:rFonts w:hint="eastAsia"/>
+          <w:color w:val="000000"/>
+          <w:sz w:val="24"/>
+        </w:rPr>
+        <w:t>大数据学院提高</w:t>
+      </w:r>
+      <w:r>
+        <w:rPr>
+          <w:rFonts w:hint="eastAsia"/>
+          <w:color w:val="000000"/>
+          <w:sz w:val="24"/>
+        </w:rPr>
+        <w:t>科研项目和专利技术的转化效率</w:t>
+      </w:r>
     </w:p>
     <w:p>
       <w:pPr>
@@ -2028,13 +2746,138 @@
           <w:rFonts w:hint="eastAsia"/>
           <w:kern w:val="0"/>
         </w:rPr>
-        <w:t>合作建设方式</w:t>
-      </w:r>
-    </w:p>
-    <w:p>
-      <w:pPr>
-        <w:ind w:firstLineChars="202" w:firstLine="424"/>
-      </w:pPr>
+        <w:t>人才培养</w:t>
+      </w:r>
+    </w:p>
+    <w:p>
+      <w:pPr>
+        <w:spacing w:line="360" w:lineRule="auto"/>
+        <w:ind w:firstLineChars="202" w:firstLine="485"/>
+        <w:rPr>
+          <w:rFonts w:hint="eastAsia"/>
+          <w:color w:val="000000"/>
+          <w:sz w:val="24"/>
+        </w:rPr>
+      </w:pPr>
+      <w:r>
+        <w:rPr>
+          <w:rFonts w:hint="eastAsia"/>
+          <w:color w:val="000000"/>
+          <w:sz w:val="24"/>
+        </w:rPr>
+        <w:t>大数据学院人才培养方案应针对双创工作</w:t>
+      </w:r>
+      <w:proofErr w:type="gramStart"/>
+      <w:r>
+        <w:rPr>
+          <w:rFonts w:hint="eastAsia"/>
+          <w:color w:val="000000"/>
+          <w:sz w:val="24"/>
+        </w:rPr>
+        <w:t>作</w:t>
+      </w:r>
+      <w:proofErr w:type="gramEnd"/>
+      <w:r>
+        <w:rPr>
+          <w:rFonts w:hint="eastAsia"/>
+          <w:color w:val="000000"/>
+          <w:sz w:val="24"/>
+        </w:rPr>
+        <w:t>如下调整</w:t>
+      </w:r>
+      <w:r>
+        <w:rPr>
+          <w:rFonts w:hint="eastAsia"/>
+          <w:color w:val="000000"/>
+          <w:sz w:val="24"/>
+        </w:rPr>
+        <w:t>：</w:t>
+      </w:r>
+    </w:p>
+    <w:p>
+      <w:pPr>
+        <w:pStyle w:val="a3"/>
+        <w:numPr>
+          <w:ilvl w:val="0"/>
+          <w:numId w:val="20"/>
+        </w:numPr>
+        <w:spacing w:line="360" w:lineRule="auto"/>
+        <w:ind w:firstLineChars="0"/>
+        <w:rPr>
+          <w:rFonts w:hint="eastAsia"/>
+          <w:color w:val="000000"/>
+          <w:sz w:val="24"/>
+        </w:rPr>
+      </w:pPr>
+      <w:r>
+        <w:rPr>
+          <w:rFonts w:hint="eastAsia"/>
+          <w:color w:val="000000"/>
+          <w:sz w:val="24"/>
+        </w:rPr>
+        <w:t>在人才培养方案中增加现代小微型企业运营管理相关的内容，</w:t>
+      </w:r>
+      <w:proofErr w:type="gramStart"/>
+      <w:r>
+        <w:rPr>
+          <w:rFonts w:hint="eastAsia"/>
+          <w:color w:val="000000"/>
+          <w:sz w:val="24"/>
+        </w:rPr>
+        <w:t>让创业</w:t>
+      </w:r>
+      <w:proofErr w:type="gramEnd"/>
+      <w:r>
+        <w:rPr>
+          <w:rFonts w:hint="eastAsia"/>
+          <w:color w:val="000000"/>
+          <w:sz w:val="24"/>
+        </w:rPr>
+        <w:t>群体学会管理好自身的团队和企业</w:t>
+      </w:r>
+    </w:p>
+    <w:p>
+      <w:pPr>
+        <w:pStyle w:val="a3"/>
+        <w:numPr>
+          <w:ilvl w:val="0"/>
+          <w:numId w:val="20"/>
+        </w:numPr>
+        <w:spacing w:line="360" w:lineRule="auto"/>
+        <w:ind w:firstLineChars="0"/>
+        <w:rPr>
+          <w:rFonts w:hint="eastAsia"/>
+          <w:color w:val="000000"/>
+          <w:sz w:val="24"/>
+        </w:rPr>
+      </w:pPr>
+      <w:r>
+        <w:rPr>
+          <w:rFonts w:hint="eastAsia"/>
+          <w:color w:val="000000"/>
+          <w:sz w:val="24"/>
+        </w:rPr>
+        <w:t>加强创业指导，加入相应教学内容让学生能够熟悉创业基地提供的创业基础服务，如融资、项目对接、工商税务代办等</w:t>
+      </w:r>
+    </w:p>
+    <w:p>
+      <w:pPr>
+        <w:pStyle w:val="3"/>
+        <w:numPr>
+          <w:ilvl w:val="1"/>
+          <w:numId w:val="3"/>
+        </w:numPr>
+        <w:ind w:left="0" w:firstLine="0"/>
+        <w:rPr>
+          <w:kern w:val="0"/>
+        </w:rPr>
+      </w:pPr>
+      <w:r>
+        <w:rPr>
+          <w:kern w:val="0"/>
+        </w:rPr>
+        <w:t>产学研合作</w:t>
+      </w:r>
     </w:p>
     <w:p>
       <w:pPr>
@@ -2044,40 +2887,38 @@
           <w:numId w:val="3"/>
         </w:numPr>
         <w:ind w:left="0" w:firstLine="0"/>
-        <w:rPr>
-          <w:kern w:val="0"/>
-        </w:rPr>
-      </w:pPr>
-      <w:r>
-        <w:rPr>
-          <w:rFonts w:hint="eastAsia"/>
-          <w:kern w:val="0"/>
-        </w:rPr>
-        <w:t>人才培养</w:t>
-      </w:r>
-    </w:p>
-    <w:p>
-      <w:pPr>
-        <w:ind w:firstLineChars="202" w:firstLine="424"/>
-      </w:pPr>
-    </w:p>
-    <w:p>
-      <w:pPr>
-        <w:pStyle w:val="3"/>
-        <w:numPr>
-          <w:ilvl w:val="1"/>
-          <w:numId w:val="3"/>
-        </w:numPr>
-        <w:ind w:left="0" w:firstLine="0"/>
-        <w:rPr>
-          <w:kern w:val="0"/>
-        </w:rPr>
-      </w:pPr>
-      <w:r>
-        <w:rPr>
-          <w:kern w:val="0"/>
-        </w:rPr>
-        <w:t>产学研合作</w:t>
+      </w:pPr>
+      <w:r>
+        <w:rPr>
+          <w:rFonts w:hint="eastAsia"/>
+        </w:rPr>
+        <w:t>企业技术创新与攻关</w:t>
+      </w:r>
+    </w:p>
+    <w:p>
+      <w:pPr>
+        <w:spacing w:line="360" w:lineRule="auto"/>
+        <w:ind w:firstLineChars="202" w:firstLine="485"/>
+        <w:rPr>
+          <w:color w:val="000000"/>
+          <w:sz w:val="24"/>
+        </w:rPr>
+      </w:pPr>
+      <w:r>
+        <w:rPr>
+          <w:rFonts w:hint="eastAsia"/>
+          <w:color w:val="000000"/>
+          <w:sz w:val="24"/>
+        </w:rPr>
+        <w:t>建设大数据学院的重要目标还包括服务企业和社会。</w:t>
+      </w:r>
+      <w:r>
+        <w:rPr>
+          <w:rFonts w:hint="eastAsia"/>
+          <w:color w:val="000000"/>
+          <w:sz w:val="24"/>
+        </w:rPr>
+        <w:t>因此大数据学院的科研课题来源应主要源自企业生产中的实际项目和攻关难题，教师应从协助企业科技人员解决企业生产中的问题，改进现有生产技术并研发新生产技术的角度寻求课题立项，确保国家财政扶持的科研投入能够为企业带来切实的效益。</w:t>
       </w:r>
     </w:p>
     <w:p>
@@ -2093,13 +2934,34 @@
         <w:rPr>
           <w:rFonts w:hint="eastAsia"/>
         </w:rPr>
-        <w:t>企业技术创新与攻关</w:t>
-      </w:r>
-    </w:p>
-    <w:p>
-      <w:pPr>
-        <w:ind w:firstLineChars="202" w:firstLine="424"/>
-      </w:pPr>
+        <w:t>围绕企业业务骨干建立教学团队</w:t>
+      </w:r>
+    </w:p>
+    <w:p>
+      <w:pPr>
+        <w:spacing w:line="360" w:lineRule="auto"/>
+        <w:ind w:firstLineChars="202" w:firstLine="485"/>
+        <w:rPr>
+          <w:color w:val="000000"/>
+          <w:sz w:val="24"/>
+        </w:rPr>
+      </w:pPr>
+      <w:r>
+        <w:rPr>
+          <w:rFonts w:hint="eastAsia"/>
+          <w:color w:val="000000"/>
+          <w:sz w:val="24"/>
+        </w:rPr>
+        <w:t>鼓励企业业务骨干在大数据学院设立个人的工作机构，学院对其进行资源和服务的配套，由企业业务骨干领导</w:t>
+      </w:r>
+      <w:r>
+        <w:rPr>
+          <w:rFonts w:hint="eastAsia"/>
+          <w:color w:val="000000"/>
+          <w:sz w:val="24"/>
+        </w:rPr>
+        <w:t>参与教学教材编审、课程体系的制定、课题研究、大赛组织、专业人才培养方案的制定、校内教师培训、学生的讲座和参与日常教学的指导工作</w:t>
+      </w:r>
     </w:p>
     <w:p>
       <w:pPr>
@@ -2114,57 +2976,129 @@
         <w:rPr>
           <w:rFonts w:hint="eastAsia"/>
         </w:rPr>
-        <w:t>学术成果转化</w:t>
-      </w:r>
-    </w:p>
-    <w:p>
-      <w:pPr>
-        <w:ind w:firstLineChars="202" w:firstLine="424"/>
-      </w:pPr>
-    </w:p>
-    <w:p>
-      <w:pPr>
-        <w:pStyle w:val="4"/>
+        <w:lastRenderedPageBreak/>
+        <w:t>实习实训组织</w:t>
+      </w:r>
+    </w:p>
+    <w:p>
+      <w:pPr>
+        <w:spacing w:line="360" w:lineRule="auto"/>
+        <w:ind w:firstLineChars="202" w:firstLine="485"/>
+        <w:rPr>
+          <w:rFonts w:hint="eastAsia"/>
+          <w:color w:val="000000"/>
+          <w:sz w:val="24"/>
+        </w:rPr>
+      </w:pPr>
+      <w:r>
+        <w:rPr>
+          <w:rFonts w:hint="eastAsia"/>
+          <w:color w:val="000000"/>
+          <w:sz w:val="24"/>
+        </w:rPr>
+        <w:t>大数据学院将充分利用与企业的合作关系，以项目驱动的方式推进创新成果的落地，</w:t>
+      </w:r>
+      <w:r>
+        <w:rPr>
+          <w:rFonts w:hint="eastAsia"/>
+          <w:color w:val="000000"/>
+          <w:sz w:val="24"/>
+        </w:rPr>
+        <w:t>根据</w:t>
+      </w:r>
+      <w:r>
+        <w:rPr>
+          <w:rFonts w:hint="eastAsia"/>
+          <w:color w:val="000000"/>
+          <w:sz w:val="24"/>
+        </w:rPr>
+        <w:t>企业的需求挑选优质的创新项目</w:t>
+      </w:r>
+      <w:r>
+        <w:rPr>
+          <w:rFonts w:hint="eastAsia"/>
+          <w:color w:val="000000"/>
+          <w:sz w:val="24"/>
+        </w:rPr>
+        <w:t>来驱动实习实训的教学工作，为企业遴选人才择优录取提供观察窗口，为企业的成长壮大提供土壤。</w:t>
+      </w:r>
+      <w:r>
+        <w:rPr>
+          <w:rFonts w:hint="eastAsia"/>
+          <w:color w:val="000000"/>
+          <w:sz w:val="24"/>
+        </w:rPr>
+        <w:t>具体措施包括：</w:t>
+      </w:r>
+    </w:p>
+    <w:p>
+      <w:pPr>
+        <w:pStyle w:val="a3"/>
         <w:numPr>
-          <w:ilvl w:val="2"/>
-          <w:numId w:val="3"/>
+          <w:ilvl w:val="0"/>
+          <w:numId w:val="19"/>
         </w:numPr>
-        <w:ind w:left="0" w:firstLine="0"/>
-      </w:pPr>
-      <w:r>
-        <w:rPr>
-          <w:rFonts w:hint="eastAsia"/>
-        </w:rPr>
-        <w:t>实习实训组织</w:t>
-      </w:r>
-    </w:p>
-    <w:p>
-      <w:pPr>
-        <w:ind w:firstLineChars="202" w:firstLine="424"/>
-      </w:pPr>
-      <w:r>
-        <w:rPr>
-          <w:rFonts w:hint="eastAsia"/>
-        </w:rPr>
-        <w:t>大数据学院将充分利用与企业的合作关系，以项目驱动的方式推进创新成果的落地，</w:t>
-      </w:r>
-      <w:r>
-        <w:rPr>
-          <w:rFonts w:hint="eastAsia"/>
-        </w:rPr>
-        <w:t>根据</w:t>
-      </w:r>
-      <w:r>
-        <w:rPr>
-          <w:rFonts w:hint="eastAsia"/>
-        </w:rPr>
-        <w:t>企业的需求挑选优质的创新项目</w:t>
-      </w:r>
-      <w:r>
-        <w:rPr>
-          <w:rFonts w:hint="eastAsia"/>
-        </w:rPr>
-        <w:t>来驱动实习实训的教学工作，为企业遴选人才择优录取提供观察窗口，为企业的成长壮大提供土壤。</w:t>
+        <w:spacing w:line="360" w:lineRule="auto"/>
+        <w:ind w:firstLineChars="0"/>
+        <w:rPr>
+          <w:rFonts w:hint="eastAsia"/>
+          <w:color w:val="000000"/>
+          <w:sz w:val="24"/>
+        </w:rPr>
+      </w:pPr>
+      <w:r>
+        <w:rPr>
+          <w:rFonts w:hint="eastAsia"/>
+          <w:color w:val="000000"/>
+          <w:sz w:val="24"/>
+        </w:rPr>
+        <w:t>针对学生，应</w:t>
+      </w:r>
+      <w:r>
+        <w:rPr>
+          <w:rFonts w:hint="eastAsia"/>
+          <w:color w:val="000000"/>
+          <w:sz w:val="24"/>
+        </w:rPr>
+        <w:t>采取</w:t>
+      </w:r>
+      <w:r>
+        <w:rPr>
+          <w:color w:val="000000"/>
+          <w:sz w:val="24"/>
+        </w:rPr>
+        <w:t>工学结合、校企合作、顶岗实习</w:t>
+      </w:r>
+      <w:r>
+        <w:rPr>
+          <w:rFonts w:hint="eastAsia"/>
+          <w:color w:val="000000"/>
+          <w:sz w:val="24"/>
+        </w:rPr>
+        <w:t>的实训模式</w:t>
+      </w:r>
+    </w:p>
+    <w:p>
+      <w:pPr>
+        <w:pStyle w:val="a3"/>
+        <w:numPr>
+          <w:ilvl w:val="0"/>
+          <w:numId w:val="19"/>
+        </w:numPr>
+        <w:spacing w:line="360" w:lineRule="auto"/>
+        <w:ind w:firstLineChars="0"/>
+        <w:rPr>
+          <w:color w:val="000000"/>
+          <w:sz w:val="24"/>
+        </w:rPr>
+      </w:pPr>
+      <w:r>
+        <w:rPr>
+          <w:rFonts w:hint="eastAsia"/>
+          <w:color w:val="000000"/>
+          <w:sz w:val="24"/>
+        </w:rPr>
+        <w:t>针对学院教师，应深入企业生产一线进行顶岗培训、挂职锻炼，兼职参与企业生产工作</w:t>
       </w:r>
     </w:p>
     <w:p>
@@ -2180,12 +3114,12 @@
         <w:rPr>
           <w:rFonts w:hint="eastAsia"/>
         </w:rPr>
-        <w:lastRenderedPageBreak/>
         <w:t>组织保障</w:t>
       </w:r>
     </w:p>
     <w:p>
       <w:pPr>
+        <w:spacing w:line="360" w:lineRule="auto"/>
         <w:ind w:firstLine="420"/>
       </w:pPr>
     </w:p>
@@ -2439,6 +3373,232 @@
     </w:lvl>
   </w:abstractNum>
   <w:abstractNum w:abstractNumId="2">
+    <w:nsid w:val="190F7781"/>
+    <w:multiLevelType w:val="hybridMultilevel"/>
+    <w:tmpl w:val="CAA21C02"/>
+    <w:lvl w:ilvl="0" w:tplc="04090001">
+      <w:start w:val="1"/>
+      <w:numFmt w:val="bullet"/>
+      <w:lvlText w:val=""/>
+      <w:lvlJc w:val="left"/>
+      <w:pPr>
+        <w:ind w:left="845" w:hanging="420"/>
+      </w:pPr>
+      <w:rPr>
+        <w:rFonts w:ascii="Wingdings" w:hAnsi="Wingdings" w:hint="default"/>
+      </w:rPr>
+    </w:lvl>
+    <w:lvl w:ilvl="1" w:tplc="04090003" w:tentative="1">
+      <w:start w:val="1"/>
+      <w:numFmt w:val="bullet"/>
+      <w:lvlText w:val=""/>
+      <w:lvlJc w:val="left"/>
+      <w:pPr>
+        <w:ind w:left="1265" w:hanging="420"/>
+      </w:pPr>
+      <w:rPr>
+        <w:rFonts w:ascii="Wingdings" w:hAnsi="Wingdings" w:hint="default"/>
+      </w:rPr>
+    </w:lvl>
+    <w:lvl w:ilvl="2" w:tplc="04090005" w:tentative="1">
+      <w:start w:val="1"/>
+      <w:numFmt w:val="bullet"/>
+      <w:lvlText w:val=""/>
+      <w:lvlJc w:val="left"/>
+      <w:pPr>
+        <w:ind w:left="1685" w:hanging="420"/>
+      </w:pPr>
+      <w:rPr>
+        <w:rFonts w:ascii="Wingdings" w:hAnsi="Wingdings" w:hint="default"/>
+      </w:rPr>
+    </w:lvl>
+    <w:lvl w:ilvl="3" w:tplc="04090001" w:tentative="1">
+      <w:start w:val="1"/>
+      <w:numFmt w:val="bullet"/>
+      <w:lvlText w:val=""/>
+      <w:lvlJc w:val="left"/>
+      <w:pPr>
+        <w:ind w:left="2105" w:hanging="420"/>
+      </w:pPr>
+      <w:rPr>
+        <w:rFonts w:ascii="Wingdings" w:hAnsi="Wingdings" w:hint="default"/>
+      </w:rPr>
+    </w:lvl>
+    <w:lvl w:ilvl="4" w:tplc="04090003" w:tentative="1">
+      <w:start w:val="1"/>
+      <w:numFmt w:val="bullet"/>
+      <w:lvlText w:val=""/>
+      <w:lvlJc w:val="left"/>
+      <w:pPr>
+        <w:ind w:left="2525" w:hanging="420"/>
+      </w:pPr>
+      <w:rPr>
+        <w:rFonts w:ascii="Wingdings" w:hAnsi="Wingdings" w:hint="default"/>
+      </w:rPr>
+    </w:lvl>
+    <w:lvl w:ilvl="5" w:tplc="04090005" w:tentative="1">
+      <w:start w:val="1"/>
+      <w:numFmt w:val="bullet"/>
+      <w:lvlText w:val=""/>
+      <w:lvlJc w:val="left"/>
+      <w:pPr>
+        <w:ind w:left="2945" w:hanging="420"/>
+      </w:pPr>
+      <w:rPr>
+        <w:rFonts w:ascii="Wingdings" w:hAnsi="Wingdings" w:hint="default"/>
+      </w:rPr>
+    </w:lvl>
+    <w:lvl w:ilvl="6" w:tplc="04090001" w:tentative="1">
+      <w:start w:val="1"/>
+      <w:numFmt w:val="bullet"/>
+      <w:lvlText w:val=""/>
+      <w:lvlJc w:val="left"/>
+      <w:pPr>
+        <w:ind w:left="3365" w:hanging="420"/>
+      </w:pPr>
+      <w:rPr>
+        <w:rFonts w:ascii="Wingdings" w:hAnsi="Wingdings" w:hint="default"/>
+      </w:rPr>
+    </w:lvl>
+    <w:lvl w:ilvl="7" w:tplc="04090003" w:tentative="1">
+      <w:start w:val="1"/>
+      <w:numFmt w:val="bullet"/>
+      <w:lvlText w:val=""/>
+      <w:lvlJc w:val="left"/>
+      <w:pPr>
+        <w:ind w:left="3785" w:hanging="420"/>
+      </w:pPr>
+      <w:rPr>
+        <w:rFonts w:ascii="Wingdings" w:hAnsi="Wingdings" w:hint="default"/>
+      </w:rPr>
+    </w:lvl>
+    <w:lvl w:ilvl="8" w:tplc="04090005" w:tentative="1">
+      <w:start w:val="1"/>
+      <w:numFmt w:val="bullet"/>
+      <w:lvlText w:val=""/>
+      <w:lvlJc w:val="left"/>
+      <w:pPr>
+        <w:ind w:left="4205" w:hanging="420"/>
+      </w:pPr>
+      <w:rPr>
+        <w:rFonts w:ascii="Wingdings" w:hAnsi="Wingdings" w:hint="default"/>
+      </w:rPr>
+    </w:lvl>
+  </w:abstractNum>
+  <w:abstractNum w:abstractNumId="3">
+    <w:nsid w:val="1C6873E6"/>
+    <w:multiLevelType w:val="hybridMultilevel"/>
+    <w:tmpl w:val="90963614"/>
+    <w:lvl w:ilvl="0" w:tplc="0409000D">
+      <w:start w:val="1"/>
+      <w:numFmt w:val="bullet"/>
+      <w:lvlText w:val=""/>
+      <w:lvlJc w:val="left"/>
+      <w:pPr>
+        <w:ind w:left="420" w:hanging="420"/>
+      </w:pPr>
+      <w:rPr>
+        <w:rFonts w:ascii="Wingdings" w:hAnsi="Wingdings" w:hint="default"/>
+      </w:rPr>
+    </w:lvl>
+    <w:lvl w:ilvl="1" w:tplc="04090003" w:tentative="1">
+      <w:start w:val="1"/>
+      <w:numFmt w:val="bullet"/>
+      <w:lvlText w:val=""/>
+      <w:lvlJc w:val="left"/>
+      <w:pPr>
+        <w:ind w:left="840" w:hanging="420"/>
+      </w:pPr>
+      <w:rPr>
+        <w:rFonts w:ascii="Wingdings" w:hAnsi="Wingdings" w:hint="default"/>
+      </w:rPr>
+    </w:lvl>
+    <w:lvl w:ilvl="2" w:tplc="04090005" w:tentative="1">
+      <w:start w:val="1"/>
+      <w:numFmt w:val="bullet"/>
+      <w:lvlText w:val=""/>
+      <w:lvlJc w:val="left"/>
+      <w:pPr>
+        <w:ind w:left="1260" w:hanging="420"/>
+      </w:pPr>
+      <w:rPr>
+        <w:rFonts w:ascii="Wingdings" w:hAnsi="Wingdings" w:hint="default"/>
+      </w:rPr>
+    </w:lvl>
+    <w:lvl w:ilvl="3" w:tplc="04090001" w:tentative="1">
+      <w:start w:val="1"/>
+      <w:numFmt w:val="bullet"/>
+      <w:lvlText w:val=""/>
+      <w:lvlJc w:val="left"/>
+      <w:pPr>
+        <w:ind w:left="1680" w:hanging="420"/>
+      </w:pPr>
+      <w:rPr>
+        <w:rFonts w:ascii="Wingdings" w:hAnsi="Wingdings" w:hint="default"/>
+      </w:rPr>
+    </w:lvl>
+    <w:lvl w:ilvl="4" w:tplc="04090003" w:tentative="1">
+      <w:start w:val="1"/>
+      <w:numFmt w:val="bullet"/>
+      <w:lvlText w:val=""/>
+      <w:lvlJc w:val="left"/>
+      <w:pPr>
+        <w:ind w:left="2100" w:hanging="420"/>
+      </w:pPr>
+      <w:rPr>
+        <w:rFonts w:ascii="Wingdings" w:hAnsi="Wingdings" w:hint="default"/>
+      </w:rPr>
+    </w:lvl>
+    <w:lvl w:ilvl="5" w:tplc="04090005" w:tentative="1">
+      <w:start w:val="1"/>
+      <w:numFmt w:val="bullet"/>
+      <w:lvlText w:val=""/>
+      <w:lvlJc w:val="left"/>
+      <w:pPr>
+        <w:ind w:left="2520" w:hanging="420"/>
+      </w:pPr>
+      <w:rPr>
+        <w:rFonts w:ascii="Wingdings" w:hAnsi="Wingdings" w:hint="default"/>
+      </w:rPr>
+    </w:lvl>
+    <w:lvl w:ilvl="6" w:tplc="04090001" w:tentative="1">
+      <w:start w:val="1"/>
+      <w:numFmt w:val="bullet"/>
+      <w:lvlText w:val=""/>
+      <w:lvlJc w:val="left"/>
+      <w:pPr>
+        <w:ind w:left="2940" w:hanging="420"/>
+      </w:pPr>
+      <w:rPr>
+        <w:rFonts w:ascii="Wingdings" w:hAnsi="Wingdings" w:hint="default"/>
+      </w:rPr>
+    </w:lvl>
+    <w:lvl w:ilvl="7" w:tplc="04090003" w:tentative="1">
+      <w:start w:val="1"/>
+      <w:numFmt w:val="bullet"/>
+      <w:lvlText w:val=""/>
+      <w:lvlJc w:val="left"/>
+      <w:pPr>
+        <w:ind w:left="3360" w:hanging="420"/>
+      </w:pPr>
+      <w:rPr>
+        <w:rFonts w:ascii="Wingdings" w:hAnsi="Wingdings" w:hint="default"/>
+      </w:rPr>
+    </w:lvl>
+    <w:lvl w:ilvl="8" w:tplc="04090005" w:tentative="1">
+      <w:start w:val="1"/>
+      <w:numFmt w:val="bullet"/>
+      <w:lvlText w:val=""/>
+      <w:lvlJc w:val="left"/>
+      <w:pPr>
+        <w:ind w:left="3780" w:hanging="420"/>
+      </w:pPr>
+      <w:rPr>
+        <w:rFonts w:ascii="Wingdings" w:hAnsi="Wingdings" w:hint="default"/>
+      </w:rPr>
+    </w:lvl>
+  </w:abstractNum>
+  <w:abstractNum w:abstractNumId="4">
     <w:nsid w:val="1D504543"/>
     <w:multiLevelType w:val="multilevel"/>
     <w:tmpl w:val="A4DE8AAE"/>
@@ -2551,7 +3711,233 @@
       </w:pPr>
     </w:lvl>
   </w:abstractNum>
-  <w:abstractNum w:abstractNumId="3">
+  <w:abstractNum w:abstractNumId="5">
+    <w:nsid w:val="1E9F6665"/>
+    <w:multiLevelType w:val="hybridMultilevel"/>
+    <w:tmpl w:val="E7625F6E"/>
+    <w:lvl w:ilvl="0" w:tplc="0409000D">
+      <w:start w:val="1"/>
+      <w:numFmt w:val="bullet"/>
+      <w:lvlText w:val=""/>
+      <w:lvlJc w:val="left"/>
+      <w:pPr>
+        <w:ind w:left="905" w:hanging="420"/>
+      </w:pPr>
+      <w:rPr>
+        <w:rFonts w:ascii="Wingdings" w:hAnsi="Wingdings" w:hint="default"/>
+      </w:rPr>
+    </w:lvl>
+    <w:lvl w:ilvl="1" w:tplc="04090003" w:tentative="1">
+      <w:start w:val="1"/>
+      <w:numFmt w:val="bullet"/>
+      <w:lvlText w:val=""/>
+      <w:lvlJc w:val="left"/>
+      <w:pPr>
+        <w:ind w:left="1325" w:hanging="420"/>
+      </w:pPr>
+      <w:rPr>
+        <w:rFonts w:ascii="Wingdings" w:hAnsi="Wingdings" w:hint="default"/>
+      </w:rPr>
+    </w:lvl>
+    <w:lvl w:ilvl="2" w:tplc="04090005" w:tentative="1">
+      <w:start w:val="1"/>
+      <w:numFmt w:val="bullet"/>
+      <w:lvlText w:val=""/>
+      <w:lvlJc w:val="left"/>
+      <w:pPr>
+        <w:ind w:left="1745" w:hanging="420"/>
+      </w:pPr>
+      <w:rPr>
+        <w:rFonts w:ascii="Wingdings" w:hAnsi="Wingdings" w:hint="default"/>
+      </w:rPr>
+    </w:lvl>
+    <w:lvl w:ilvl="3" w:tplc="04090001" w:tentative="1">
+      <w:start w:val="1"/>
+      <w:numFmt w:val="bullet"/>
+      <w:lvlText w:val=""/>
+      <w:lvlJc w:val="left"/>
+      <w:pPr>
+        <w:ind w:left="2165" w:hanging="420"/>
+      </w:pPr>
+      <w:rPr>
+        <w:rFonts w:ascii="Wingdings" w:hAnsi="Wingdings" w:hint="default"/>
+      </w:rPr>
+    </w:lvl>
+    <w:lvl w:ilvl="4" w:tplc="04090003" w:tentative="1">
+      <w:start w:val="1"/>
+      <w:numFmt w:val="bullet"/>
+      <w:lvlText w:val=""/>
+      <w:lvlJc w:val="left"/>
+      <w:pPr>
+        <w:ind w:left="2585" w:hanging="420"/>
+      </w:pPr>
+      <w:rPr>
+        <w:rFonts w:ascii="Wingdings" w:hAnsi="Wingdings" w:hint="default"/>
+      </w:rPr>
+    </w:lvl>
+    <w:lvl w:ilvl="5" w:tplc="04090005" w:tentative="1">
+      <w:start w:val="1"/>
+      <w:numFmt w:val="bullet"/>
+      <w:lvlText w:val=""/>
+      <w:lvlJc w:val="left"/>
+      <w:pPr>
+        <w:ind w:left="3005" w:hanging="420"/>
+      </w:pPr>
+      <w:rPr>
+        <w:rFonts w:ascii="Wingdings" w:hAnsi="Wingdings" w:hint="default"/>
+      </w:rPr>
+    </w:lvl>
+    <w:lvl w:ilvl="6" w:tplc="04090001" w:tentative="1">
+      <w:start w:val="1"/>
+      <w:numFmt w:val="bullet"/>
+      <w:lvlText w:val=""/>
+      <w:lvlJc w:val="left"/>
+      <w:pPr>
+        <w:ind w:left="3425" w:hanging="420"/>
+      </w:pPr>
+      <w:rPr>
+        <w:rFonts w:ascii="Wingdings" w:hAnsi="Wingdings" w:hint="default"/>
+      </w:rPr>
+    </w:lvl>
+    <w:lvl w:ilvl="7" w:tplc="04090003" w:tentative="1">
+      <w:start w:val="1"/>
+      <w:numFmt w:val="bullet"/>
+      <w:lvlText w:val=""/>
+      <w:lvlJc w:val="left"/>
+      <w:pPr>
+        <w:ind w:left="3845" w:hanging="420"/>
+      </w:pPr>
+      <w:rPr>
+        <w:rFonts w:ascii="Wingdings" w:hAnsi="Wingdings" w:hint="default"/>
+      </w:rPr>
+    </w:lvl>
+    <w:lvl w:ilvl="8" w:tplc="04090005" w:tentative="1">
+      <w:start w:val="1"/>
+      <w:numFmt w:val="bullet"/>
+      <w:lvlText w:val=""/>
+      <w:lvlJc w:val="left"/>
+      <w:pPr>
+        <w:ind w:left="4265" w:hanging="420"/>
+      </w:pPr>
+      <w:rPr>
+        <w:rFonts w:ascii="Wingdings" w:hAnsi="Wingdings" w:hint="default"/>
+      </w:rPr>
+    </w:lvl>
+  </w:abstractNum>
+  <w:abstractNum w:abstractNumId="6">
+    <w:nsid w:val="32F23DA1"/>
+    <w:multiLevelType w:val="hybridMultilevel"/>
+    <w:tmpl w:val="052A7A0A"/>
+    <w:lvl w:ilvl="0" w:tplc="0409000D">
+      <w:start w:val="1"/>
+      <w:numFmt w:val="bullet"/>
+      <w:lvlText w:val=""/>
+      <w:lvlJc w:val="left"/>
+      <w:pPr>
+        <w:ind w:left="420" w:hanging="420"/>
+      </w:pPr>
+      <w:rPr>
+        <w:rFonts w:ascii="Wingdings" w:hAnsi="Wingdings" w:hint="default"/>
+      </w:rPr>
+    </w:lvl>
+    <w:lvl w:ilvl="1" w:tplc="04090003" w:tentative="1">
+      <w:start w:val="1"/>
+      <w:numFmt w:val="bullet"/>
+      <w:lvlText w:val=""/>
+      <w:lvlJc w:val="left"/>
+      <w:pPr>
+        <w:ind w:left="840" w:hanging="420"/>
+      </w:pPr>
+      <w:rPr>
+        <w:rFonts w:ascii="Wingdings" w:hAnsi="Wingdings" w:hint="default"/>
+      </w:rPr>
+    </w:lvl>
+    <w:lvl w:ilvl="2" w:tplc="04090005">
+      <w:start w:val="1"/>
+      <w:numFmt w:val="bullet"/>
+      <w:lvlText w:val=""/>
+      <w:lvlJc w:val="left"/>
+      <w:pPr>
+        <w:ind w:left="1260" w:hanging="420"/>
+      </w:pPr>
+      <w:rPr>
+        <w:rFonts w:ascii="Wingdings" w:hAnsi="Wingdings" w:hint="default"/>
+      </w:rPr>
+    </w:lvl>
+    <w:lvl w:ilvl="3" w:tplc="04090001" w:tentative="1">
+      <w:start w:val="1"/>
+      <w:numFmt w:val="bullet"/>
+      <w:lvlText w:val=""/>
+      <w:lvlJc w:val="left"/>
+      <w:pPr>
+        <w:ind w:left="1680" w:hanging="420"/>
+      </w:pPr>
+      <w:rPr>
+        <w:rFonts w:ascii="Wingdings" w:hAnsi="Wingdings" w:hint="default"/>
+      </w:rPr>
+    </w:lvl>
+    <w:lvl w:ilvl="4" w:tplc="04090003" w:tentative="1">
+      <w:start w:val="1"/>
+      <w:numFmt w:val="bullet"/>
+      <w:lvlText w:val=""/>
+      <w:lvlJc w:val="left"/>
+      <w:pPr>
+        <w:ind w:left="2100" w:hanging="420"/>
+      </w:pPr>
+      <w:rPr>
+        <w:rFonts w:ascii="Wingdings" w:hAnsi="Wingdings" w:hint="default"/>
+      </w:rPr>
+    </w:lvl>
+    <w:lvl w:ilvl="5" w:tplc="04090005" w:tentative="1">
+      <w:start w:val="1"/>
+      <w:numFmt w:val="bullet"/>
+      <w:lvlText w:val=""/>
+      <w:lvlJc w:val="left"/>
+      <w:pPr>
+        <w:ind w:left="2520" w:hanging="420"/>
+      </w:pPr>
+      <w:rPr>
+        <w:rFonts w:ascii="Wingdings" w:hAnsi="Wingdings" w:hint="default"/>
+      </w:rPr>
+    </w:lvl>
+    <w:lvl w:ilvl="6" w:tplc="04090001" w:tentative="1">
+      <w:start w:val="1"/>
+      <w:numFmt w:val="bullet"/>
+      <w:lvlText w:val=""/>
+      <w:lvlJc w:val="left"/>
+      <w:pPr>
+        <w:ind w:left="2940" w:hanging="420"/>
+      </w:pPr>
+      <w:rPr>
+        <w:rFonts w:ascii="Wingdings" w:hAnsi="Wingdings" w:hint="default"/>
+      </w:rPr>
+    </w:lvl>
+    <w:lvl w:ilvl="7" w:tplc="04090003" w:tentative="1">
+      <w:start w:val="1"/>
+      <w:numFmt w:val="bullet"/>
+      <w:lvlText w:val=""/>
+      <w:lvlJc w:val="left"/>
+      <w:pPr>
+        <w:ind w:left="3360" w:hanging="420"/>
+      </w:pPr>
+      <w:rPr>
+        <w:rFonts w:ascii="Wingdings" w:hAnsi="Wingdings" w:hint="default"/>
+      </w:rPr>
+    </w:lvl>
+    <w:lvl w:ilvl="8" w:tplc="04090005" w:tentative="1">
+      <w:start w:val="1"/>
+      <w:numFmt w:val="bullet"/>
+      <w:lvlText w:val=""/>
+      <w:lvlJc w:val="left"/>
+      <w:pPr>
+        <w:ind w:left="3780" w:hanging="420"/>
+      </w:pPr>
+      <w:rPr>
+        <w:rFonts w:ascii="Wingdings" w:hAnsi="Wingdings" w:hint="default"/>
+      </w:rPr>
+    </w:lvl>
+  </w:abstractNum>
+  <w:abstractNum w:abstractNumId="7">
     <w:nsid w:val="41D0067C"/>
     <w:multiLevelType w:val="multilevel"/>
     <w:tmpl w:val="0409001F"/>
@@ -2637,7 +4023,120 @@
       </w:pPr>
     </w:lvl>
   </w:abstractNum>
-  <w:abstractNum w:abstractNumId="4">
+  <w:abstractNum w:abstractNumId="8">
+    <w:nsid w:val="423822E9"/>
+    <w:multiLevelType w:val="hybridMultilevel"/>
+    <w:tmpl w:val="0598DA3C"/>
+    <w:lvl w:ilvl="0" w:tplc="0409000D">
+      <w:start w:val="1"/>
+      <w:numFmt w:val="bullet"/>
+      <w:lvlText w:val=""/>
+      <w:lvlJc w:val="left"/>
+      <w:pPr>
+        <w:ind w:left="845" w:hanging="420"/>
+      </w:pPr>
+      <w:rPr>
+        <w:rFonts w:ascii="Wingdings" w:hAnsi="Wingdings" w:hint="default"/>
+      </w:rPr>
+    </w:lvl>
+    <w:lvl w:ilvl="1" w:tplc="04090003" w:tentative="1">
+      <w:start w:val="1"/>
+      <w:numFmt w:val="bullet"/>
+      <w:lvlText w:val=""/>
+      <w:lvlJc w:val="left"/>
+      <w:pPr>
+        <w:ind w:left="1265" w:hanging="420"/>
+      </w:pPr>
+      <w:rPr>
+        <w:rFonts w:ascii="Wingdings" w:hAnsi="Wingdings" w:hint="default"/>
+      </w:rPr>
+    </w:lvl>
+    <w:lvl w:ilvl="2" w:tplc="04090005" w:tentative="1">
+      <w:start w:val="1"/>
+      <w:numFmt w:val="bullet"/>
+      <w:lvlText w:val=""/>
+      <w:lvlJc w:val="left"/>
+      <w:pPr>
+        <w:ind w:left="1685" w:hanging="420"/>
+      </w:pPr>
+      <w:rPr>
+        <w:rFonts w:ascii="Wingdings" w:hAnsi="Wingdings" w:hint="default"/>
+      </w:rPr>
+    </w:lvl>
+    <w:lvl w:ilvl="3" w:tplc="04090001" w:tentative="1">
+      <w:start w:val="1"/>
+      <w:numFmt w:val="bullet"/>
+      <w:lvlText w:val=""/>
+      <w:lvlJc w:val="left"/>
+      <w:pPr>
+        <w:ind w:left="2105" w:hanging="420"/>
+      </w:pPr>
+      <w:rPr>
+        <w:rFonts w:ascii="Wingdings" w:hAnsi="Wingdings" w:hint="default"/>
+      </w:rPr>
+    </w:lvl>
+    <w:lvl w:ilvl="4" w:tplc="04090003" w:tentative="1">
+      <w:start w:val="1"/>
+      <w:numFmt w:val="bullet"/>
+      <w:lvlText w:val=""/>
+      <w:lvlJc w:val="left"/>
+      <w:pPr>
+        <w:ind w:left="2525" w:hanging="420"/>
+      </w:pPr>
+      <w:rPr>
+        <w:rFonts w:ascii="Wingdings" w:hAnsi="Wingdings" w:hint="default"/>
+      </w:rPr>
+    </w:lvl>
+    <w:lvl w:ilvl="5" w:tplc="04090005" w:tentative="1">
+      <w:start w:val="1"/>
+      <w:numFmt w:val="bullet"/>
+      <w:lvlText w:val=""/>
+      <w:lvlJc w:val="left"/>
+      <w:pPr>
+        <w:ind w:left="2945" w:hanging="420"/>
+      </w:pPr>
+      <w:rPr>
+        <w:rFonts w:ascii="Wingdings" w:hAnsi="Wingdings" w:hint="default"/>
+      </w:rPr>
+    </w:lvl>
+    <w:lvl w:ilvl="6" w:tplc="04090001" w:tentative="1">
+      <w:start w:val="1"/>
+      <w:numFmt w:val="bullet"/>
+      <w:lvlText w:val=""/>
+      <w:lvlJc w:val="left"/>
+      <w:pPr>
+        <w:ind w:left="3365" w:hanging="420"/>
+      </w:pPr>
+      <w:rPr>
+        <w:rFonts w:ascii="Wingdings" w:hAnsi="Wingdings" w:hint="default"/>
+      </w:rPr>
+    </w:lvl>
+    <w:lvl w:ilvl="7" w:tplc="04090003" w:tentative="1">
+      <w:start w:val="1"/>
+      <w:numFmt w:val="bullet"/>
+      <w:lvlText w:val=""/>
+      <w:lvlJc w:val="left"/>
+      <w:pPr>
+        <w:ind w:left="3785" w:hanging="420"/>
+      </w:pPr>
+      <w:rPr>
+        <w:rFonts w:ascii="Wingdings" w:hAnsi="Wingdings" w:hint="default"/>
+      </w:rPr>
+    </w:lvl>
+    <w:lvl w:ilvl="8" w:tplc="04090005" w:tentative="1">
+      <w:start w:val="1"/>
+      <w:numFmt w:val="bullet"/>
+      <w:lvlText w:val=""/>
+      <w:lvlJc w:val="left"/>
+      <w:pPr>
+        <w:ind w:left="4205" w:hanging="420"/>
+      </w:pPr>
+      <w:rPr>
+        <w:rFonts w:ascii="Wingdings" w:hAnsi="Wingdings" w:hint="default"/>
+      </w:rPr>
+    </w:lvl>
+  </w:abstractNum>
+  <w:abstractNum w:abstractNumId="9">
     <w:nsid w:val="451D24CF"/>
     <w:multiLevelType w:val="hybridMultilevel"/>
     <w:tmpl w:val="8F32EAEC"/>
@@ -2750,7 +4249,7 @@
       </w:rPr>
     </w:lvl>
   </w:abstractNum>
-  <w:abstractNum w:abstractNumId="5">
+  <w:abstractNum w:abstractNumId="10">
     <w:nsid w:val="51BA1B80"/>
     <w:multiLevelType w:val="hybridMultilevel"/>
     <w:tmpl w:val="6F6C065C"/>
@@ -2836,7 +4335,7 @@
       </w:pPr>
     </w:lvl>
   </w:abstractNum>
-  <w:abstractNum w:abstractNumId="6">
+  <w:abstractNum w:abstractNumId="11">
     <w:nsid w:val="548A6844"/>
     <w:multiLevelType w:val="multilevel"/>
     <w:tmpl w:val="0409001F"/>
@@ -2922,7 +4421,120 @@
       </w:pPr>
     </w:lvl>
   </w:abstractNum>
-  <w:abstractNum w:abstractNumId="7">
+  <w:abstractNum w:abstractNumId="12">
+    <w:nsid w:val="596C4207"/>
+    <w:multiLevelType w:val="hybridMultilevel"/>
+    <w:tmpl w:val="706AFFB0"/>
+    <w:lvl w:ilvl="0" w:tplc="0409000D">
+      <w:start w:val="1"/>
+      <w:numFmt w:val="bullet"/>
+      <w:lvlText w:val=""/>
+      <w:lvlJc w:val="left"/>
+      <w:pPr>
+        <w:ind w:left="840" w:hanging="420"/>
+      </w:pPr>
+      <w:rPr>
+        <w:rFonts w:ascii="Wingdings" w:hAnsi="Wingdings" w:hint="default"/>
+      </w:rPr>
+    </w:lvl>
+    <w:lvl w:ilvl="1" w:tplc="04090003" w:tentative="1">
+      <w:start w:val="1"/>
+      <w:numFmt w:val="bullet"/>
+      <w:lvlText w:val=""/>
+      <w:lvlJc w:val="left"/>
+      <w:pPr>
+        <w:ind w:left="1260" w:hanging="420"/>
+      </w:pPr>
+      <w:rPr>
+        <w:rFonts w:ascii="Wingdings" w:hAnsi="Wingdings" w:hint="default"/>
+      </w:rPr>
+    </w:lvl>
+    <w:lvl w:ilvl="2" w:tplc="04090005" w:tentative="1">
+      <w:start w:val="1"/>
+      <w:numFmt w:val="bullet"/>
+      <w:lvlText w:val=""/>
+      <w:lvlJc w:val="left"/>
+      <w:pPr>
+        <w:ind w:left="1680" w:hanging="420"/>
+      </w:pPr>
+      <w:rPr>
+        <w:rFonts w:ascii="Wingdings" w:hAnsi="Wingdings" w:hint="default"/>
+      </w:rPr>
+    </w:lvl>
+    <w:lvl w:ilvl="3" w:tplc="04090001" w:tentative="1">
+      <w:start w:val="1"/>
+      <w:numFmt w:val="bullet"/>
+      <w:lvlText w:val=""/>
+      <w:lvlJc w:val="left"/>
+      <w:pPr>
+        <w:ind w:left="2100" w:hanging="420"/>
+      </w:pPr>
+      <w:rPr>
+        <w:rFonts w:ascii="Wingdings" w:hAnsi="Wingdings" w:hint="default"/>
+      </w:rPr>
+    </w:lvl>
+    <w:lvl w:ilvl="4" w:tplc="04090003" w:tentative="1">
+      <w:start w:val="1"/>
+      <w:numFmt w:val="bullet"/>
+      <w:lvlText w:val=""/>
+      <w:lvlJc w:val="left"/>
+      <w:pPr>
+        <w:ind w:left="2520" w:hanging="420"/>
+      </w:pPr>
+      <w:rPr>
+        <w:rFonts w:ascii="Wingdings" w:hAnsi="Wingdings" w:hint="default"/>
+      </w:rPr>
+    </w:lvl>
+    <w:lvl w:ilvl="5" w:tplc="04090005" w:tentative="1">
+      <w:start w:val="1"/>
+      <w:numFmt w:val="bullet"/>
+      <w:lvlText w:val=""/>
+      <w:lvlJc w:val="left"/>
+      <w:pPr>
+        <w:ind w:left="2940" w:hanging="420"/>
+      </w:pPr>
+      <w:rPr>
+        <w:rFonts w:ascii="Wingdings" w:hAnsi="Wingdings" w:hint="default"/>
+      </w:rPr>
+    </w:lvl>
+    <w:lvl w:ilvl="6" w:tplc="04090001" w:tentative="1">
+      <w:start w:val="1"/>
+      <w:numFmt w:val="bullet"/>
+      <w:lvlText w:val=""/>
+      <w:lvlJc w:val="left"/>
+      <w:pPr>
+        <w:ind w:left="3360" w:hanging="420"/>
+      </w:pPr>
+      <w:rPr>
+        <w:rFonts w:ascii="Wingdings" w:hAnsi="Wingdings" w:hint="default"/>
+      </w:rPr>
+    </w:lvl>
+    <w:lvl w:ilvl="7" w:tplc="04090003" w:tentative="1">
+      <w:start w:val="1"/>
+      <w:numFmt w:val="bullet"/>
+      <w:lvlText w:val=""/>
+      <w:lvlJc w:val="left"/>
+      <w:pPr>
+        <w:ind w:left="3780" w:hanging="420"/>
+      </w:pPr>
+      <w:rPr>
+        <w:rFonts w:ascii="Wingdings" w:hAnsi="Wingdings" w:hint="default"/>
+      </w:rPr>
+    </w:lvl>
+    <w:lvl w:ilvl="8" w:tplc="04090005" w:tentative="1">
+      <w:start w:val="1"/>
+      <w:numFmt w:val="bullet"/>
+      <w:lvlText w:val=""/>
+      <w:lvlJc w:val="left"/>
+      <w:pPr>
+        <w:ind w:left="4200" w:hanging="420"/>
+      </w:pPr>
+      <w:rPr>
+        <w:rFonts w:ascii="Wingdings" w:hAnsi="Wingdings" w:hint="default"/>
+      </w:rPr>
+    </w:lvl>
+  </w:abstractNum>
+  <w:abstractNum w:abstractNumId="13">
     <w:nsid w:val="5FF57271"/>
     <w:multiLevelType w:val="hybridMultilevel"/>
     <w:tmpl w:val="75AE185E"/>
@@ -3035,7 +4647,7 @@
       </w:rPr>
     </w:lvl>
   </w:abstractNum>
-  <w:abstractNum w:abstractNumId="8">
+  <w:abstractNum w:abstractNumId="14">
     <w:nsid w:val="641367E8"/>
     <w:multiLevelType w:val="hybridMultilevel"/>
     <w:tmpl w:val="1B0AA720"/>
@@ -3148,7 +4760,7 @@
       </w:rPr>
     </w:lvl>
   </w:abstractNum>
-  <w:abstractNum w:abstractNumId="9">
+  <w:abstractNum w:abstractNumId="15">
     <w:nsid w:val="66824764"/>
     <w:multiLevelType w:val="hybridMultilevel"/>
     <w:tmpl w:val="FE047D56"/>
@@ -3261,7 +4873,7 @@
       </w:rPr>
     </w:lvl>
   </w:abstractNum>
-  <w:abstractNum w:abstractNumId="10">
+  <w:abstractNum w:abstractNumId="16">
     <w:nsid w:val="688D31A0"/>
     <w:multiLevelType w:val="multilevel"/>
     <w:tmpl w:val="0409001F"/>
@@ -3347,38 +4959,404 @@
       </w:pPr>
     </w:lvl>
   </w:abstractNum>
+  <w:abstractNum w:abstractNumId="17">
+    <w:nsid w:val="722426D0"/>
+    <w:multiLevelType w:val="hybridMultilevel"/>
+    <w:tmpl w:val="779ABF90"/>
+    <w:lvl w:ilvl="0" w:tplc="0409000D">
+      <w:start w:val="1"/>
+      <w:numFmt w:val="bullet"/>
+      <w:lvlText w:val=""/>
+      <w:lvlJc w:val="left"/>
+      <w:pPr>
+        <w:ind w:left="845" w:hanging="420"/>
+      </w:pPr>
+      <w:rPr>
+        <w:rFonts w:ascii="Wingdings" w:hAnsi="Wingdings" w:hint="default"/>
+      </w:rPr>
+    </w:lvl>
+    <w:lvl w:ilvl="1" w:tplc="04090003" w:tentative="1">
+      <w:start w:val="1"/>
+      <w:numFmt w:val="bullet"/>
+      <w:lvlText w:val=""/>
+      <w:lvlJc w:val="left"/>
+      <w:pPr>
+        <w:ind w:left="1265" w:hanging="420"/>
+      </w:pPr>
+      <w:rPr>
+        <w:rFonts w:ascii="Wingdings" w:hAnsi="Wingdings" w:hint="default"/>
+      </w:rPr>
+    </w:lvl>
+    <w:lvl w:ilvl="2" w:tplc="04090005" w:tentative="1">
+      <w:start w:val="1"/>
+      <w:numFmt w:val="bullet"/>
+      <w:lvlText w:val=""/>
+      <w:lvlJc w:val="left"/>
+      <w:pPr>
+        <w:ind w:left="1685" w:hanging="420"/>
+      </w:pPr>
+      <w:rPr>
+        <w:rFonts w:ascii="Wingdings" w:hAnsi="Wingdings" w:hint="default"/>
+      </w:rPr>
+    </w:lvl>
+    <w:lvl w:ilvl="3" w:tplc="04090001" w:tentative="1">
+      <w:start w:val="1"/>
+      <w:numFmt w:val="bullet"/>
+      <w:lvlText w:val=""/>
+      <w:lvlJc w:val="left"/>
+      <w:pPr>
+        <w:ind w:left="2105" w:hanging="420"/>
+      </w:pPr>
+      <w:rPr>
+        <w:rFonts w:ascii="Wingdings" w:hAnsi="Wingdings" w:hint="default"/>
+      </w:rPr>
+    </w:lvl>
+    <w:lvl w:ilvl="4" w:tplc="04090003" w:tentative="1">
+      <w:start w:val="1"/>
+      <w:numFmt w:val="bullet"/>
+      <w:lvlText w:val=""/>
+      <w:lvlJc w:val="left"/>
+      <w:pPr>
+        <w:ind w:left="2525" w:hanging="420"/>
+      </w:pPr>
+      <w:rPr>
+        <w:rFonts w:ascii="Wingdings" w:hAnsi="Wingdings" w:hint="default"/>
+      </w:rPr>
+    </w:lvl>
+    <w:lvl w:ilvl="5" w:tplc="04090005" w:tentative="1">
+      <w:start w:val="1"/>
+      <w:numFmt w:val="bullet"/>
+      <w:lvlText w:val=""/>
+      <w:lvlJc w:val="left"/>
+      <w:pPr>
+        <w:ind w:left="2945" w:hanging="420"/>
+      </w:pPr>
+      <w:rPr>
+        <w:rFonts w:ascii="Wingdings" w:hAnsi="Wingdings" w:hint="default"/>
+      </w:rPr>
+    </w:lvl>
+    <w:lvl w:ilvl="6" w:tplc="04090001" w:tentative="1">
+      <w:start w:val="1"/>
+      <w:numFmt w:val="bullet"/>
+      <w:lvlText w:val=""/>
+      <w:lvlJc w:val="left"/>
+      <w:pPr>
+        <w:ind w:left="3365" w:hanging="420"/>
+      </w:pPr>
+      <w:rPr>
+        <w:rFonts w:ascii="Wingdings" w:hAnsi="Wingdings" w:hint="default"/>
+      </w:rPr>
+    </w:lvl>
+    <w:lvl w:ilvl="7" w:tplc="04090003" w:tentative="1">
+      <w:start w:val="1"/>
+      <w:numFmt w:val="bullet"/>
+      <w:lvlText w:val=""/>
+      <w:lvlJc w:val="left"/>
+      <w:pPr>
+        <w:ind w:left="3785" w:hanging="420"/>
+      </w:pPr>
+      <w:rPr>
+        <w:rFonts w:ascii="Wingdings" w:hAnsi="Wingdings" w:hint="default"/>
+      </w:rPr>
+    </w:lvl>
+    <w:lvl w:ilvl="8" w:tplc="04090005" w:tentative="1">
+      <w:start w:val="1"/>
+      <w:numFmt w:val="bullet"/>
+      <w:lvlText w:val=""/>
+      <w:lvlJc w:val="left"/>
+      <w:pPr>
+        <w:ind w:left="4205" w:hanging="420"/>
+      </w:pPr>
+      <w:rPr>
+        <w:rFonts w:ascii="Wingdings" w:hAnsi="Wingdings" w:hint="default"/>
+      </w:rPr>
+    </w:lvl>
+  </w:abstractNum>
+  <w:abstractNum w:abstractNumId="18">
+    <w:nsid w:val="791E3B58"/>
+    <w:multiLevelType w:val="hybridMultilevel"/>
+    <w:tmpl w:val="C47C719A"/>
+    <w:lvl w:ilvl="0" w:tplc="0409000D">
+      <w:start w:val="1"/>
+      <w:numFmt w:val="bullet"/>
+      <w:lvlText w:val=""/>
+      <w:lvlJc w:val="left"/>
+      <w:pPr>
+        <w:ind w:left="905" w:hanging="420"/>
+      </w:pPr>
+      <w:rPr>
+        <w:rFonts w:ascii="Wingdings" w:hAnsi="Wingdings" w:hint="default"/>
+      </w:rPr>
+    </w:lvl>
+    <w:lvl w:ilvl="1" w:tplc="04090003" w:tentative="1">
+      <w:start w:val="1"/>
+      <w:numFmt w:val="bullet"/>
+      <w:lvlText w:val=""/>
+      <w:lvlJc w:val="left"/>
+      <w:pPr>
+        <w:ind w:left="1325" w:hanging="420"/>
+      </w:pPr>
+      <w:rPr>
+        <w:rFonts w:ascii="Wingdings" w:hAnsi="Wingdings" w:hint="default"/>
+      </w:rPr>
+    </w:lvl>
+    <w:lvl w:ilvl="2" w:tplc="04090005" w:tentative="1">
+      <w:start w:val="1"/>
+      <w:numFmt w:val="bullet"/>
+      <w:lvlText w:val=""/>
+      <w:lvlJc w:val="left"/>
+      <w:pPr>
+        <w:ind w:left="1745" w:hanging="420"/>
+      </w:pPr>
+      <w:rPr>
+        <w:rFonts w:ascii="Wingdings" w:hAnsi="Wingdings" w:hint="default"/>
+      </w:rPr>
+    </w:lvl>
+    <w:lvl w:ilvl="3" w:tplc="04090001" w:tentative="1">
+      <w:start w:val="1"/>
+      <w:numFmt w:val="bullet"/>
+      <w:lvlText w:val=""/>
+      <w:lvlJc w:val="left"/>
+      <w:pPr>
+        <w:ind w:left="2165" w:hanging="420"/>
+      </w:pPr>
+      <w:rPr>
+        <w:rFonts w:ascii="Wingdings" w:hAnsi="Wingdings" w:hint="default"/>
+      </w:rPr>
+    </w:lvl>
+    <w:lvl w:ilvl="4" w:tplc="04090003" w:tentative="1">
+      <w:start w:val="1"/>
+      <w:numFmt w:val="bullet"/>
+      <w:lvlText w:val=""/>
+      <w:lvlJc w:val="left"/>
+      <w:pPr>
+        <w:ind w:left="2585" w:hanging="420"/>
+      </w:pPr>
+      <w:rPr>
+        <w:rFonts w:ascii="Wingdings" w:hAnsi="Wingdings" w:hint="default"/>
+      </w:rPr>
+    </w:lvl>
+    <w:lvl w:ilvl="5" w:tplc="04090005" w:tentative="1">
+      <w:start w:val="1"/>
+      <w:numFmt w:val="bullet"/>
+      <w:lvlText w:val=""/>
+      <w:lvlJc w:val="left"/>
+      <w:pPr>
+        <w:ind w:left="3005" w:hanging="420"/>
+      </w:pPr>
+      <w:rPr>
+        <w:rFonts w:ascii="Wingdings" w:hAnsi="Wingdings" w:hint="default"/>
+      </w:rPr>
+    </w:lvl>
+    <w:lvl w:ilvl="6" w:tplc="04090001" w:tentative="1">
+      <w:start w:val="1"/>
+      <w:numFmt w:val="bullet"/>
+      <w:lvlText w:val=""/>
+      <w:lvlJc w:val="left"/>
+      <w:pPr>
+        <w:ind w:left="3425" w:hanging="420"/>
+      </w:pPr>
+      <w:rPr>
+        <w:rFonts w:ascii="Wingdings" w:hAnsi="Wingdings" w:hint="default"/>
+      </w:rPr>
+    </w:lvl>
+    <w:lvl w:ilvl="7" w:tplc="04090003" w:tentative="1">
+      <w:start w:val="1"/>
+      <w:numFmt w:val="bullet"/>
+      <w:lvlText w:val=""/>
+      <w:lvlJc w:val="left"/>
+      <w:pPr>
+        <w:ind w:left="3845" w:hanging="420"/>
+      </w:pPr>
+      <w:rPr>
+        <w:rFonts w:ascii="Wingdings" w:hAnsi="Wingdings" w:hint="default"/>
+      </w:rPr>
+    </w:lvl>
+    <w:lvl w:ilvl="8" w:tplc="04090005" w:tentative="1">
+      <w:start w:val="1"/>
+      <w:numFmt w:val="bullet"/>
+      <w:lvlText w:val=""/>
+      <w:lvlJc w:val="left"/>
+      <w:pPr>
+        <w:ind w:left="4265" w:hanging="420"/>
+      </w:pPr>
+      <w:rPr>
+        <w:rFonts w:ascii="Wingdings" w:hAnsi="Wingdings" w:hint="default"/>
+      </w:rPr>
+    </w:lvl>
+  </w:abstractNum>
+  <w:abstractNum w:abstractNumId="19">
+    <w:nsid w:val="7F1C3299"/>
+    <w:multiLevelType w:val="hybridMultilevel"/>
+    <w:tmpl w:val="AAAAB052"/>
+    <w:lvl w:ilvl="0" w:tplc="0409000D">
+      <w:start w:val="1"/>
+      <w:numFmt w:val="bullet"/>
+      <w:lvlText w:val=""/>
+      <w:lvlJc w:val="left"/>
+      <w:pPr>
+        <w:ind w:left="845" w:hanging="420"/>
+      </w:pPr>
+      <w:rPr>
+        <w:rFonts w:ascii="Wingdings" w:hAnsi="Wingdings" w:hint="default"/>
+      </w:rPr>
+    </w:lvl>
+    <w:lvl w:ilvl="1" w:tplc="04090003" w:tentative="1">
+      <w:start w:val="1"/>
+      <w:numFmt w:val="bullet"/>
+      <w:lvlText w:val=""/>
+      <w:lvlJc w:val="left"/>
+      <w:pPr>
+        <w:ind w:left="1265" w:hanging="420"/>
+      </w:pPr>
+      <w:rPr>
+        <w:rFonts w:ascii="Wingdings" w:hAnsi="Wingdings" w:hint="default"/>
+      </w:rPr>
+    </w:lvl>
+    <w:lvl w:ilvl="2" w:tplc="04090005" w:tentative="1">
+      <w:start w:val="1"/>
+      <w:numFmt w:val="bullet"/>
+      <w:lvlText w:val=""/>
+      <w:lvlJc w:val="left"/>
+      <w:pPr>
+        <w:ind w:left="1685" w:hanging="420"/>
+      </w:pPr>
+      <w:rPr>
+        <w:rFonts w:ascii="Wingdings" w:hAnsi="Wingdings" w:hint="default"/>
+      </w:rPr>
+    </w:lvl>
+    <w:lvl w:ilvl="3" w:tplc="04090001" w:tentative="1">
+      <w:start w:val="1"/>
+      <w:numFmt w:val="bullet"/>
+      <w:lvlText w:val=""/>
+      <w:lvlJc w:val="left"/>
+      <w:pPr>
+        <w:ind w:left="2105" w:hanging="420"/>
+      </w:pPr>
+      <w:rPr>
+        <w:rFonts w:ascii="Wingdings" w:hAnsi="Wingdings" w:hint="default"/>
+      </w:rPr>
+    </w:lvl>
+    <w:lvl w:ilvl="4" w:tplc="04090003" w:tentative="1">
+      <w:start w:val="1"/>
+      <w:numFmt w:val="bullet"/>
+      <w:lvlText w:val=""/>
+      <w:lvlJc w:val="left"/>
+      <w:pPr>
+        <w:ind w:left="2525" w:hanging="420"/>
+      </w:pPr>
+      <w:rPr>
+        <w:rFonts w:ascii="Wingdings" w:hAnsi="Wingdings" w:hint="default"/>
+      </w:rPr>
+    </w:lvl>
+    <w:lvl w:ilvl="5" w:tplc="04090005" w:tentative="1">
+      <w:start w:val="1"/>
+      <w:numFmt w:val="bullet"/>
+      <w:lvlText w:val=""/>
+      <w:lvlJc w:val="left"/>
+      <w:pPr>
+        <w:ind w:left="2945" w:hanging="420"/>
+      </w:pPr>
+      <w:rPr>
+        <w:rFonts w:ascii="Wingdings" w:hAnsi="Wingdings" w:hint="default"/>
+      </w:rPr>
+    </w:lvl>
+    <w:lvl w:ilvl="6" w:tplc="04090001" w:tentative="1">
+      <w:start w:val="1"/>
+      <w:numFmt w:val="bullet"/>
+      <w:lvlText w:val=""/>
+      <w:lvlJc w:val="left"/>
+      <w:pPr>
+        <w:ind w:left="3365" w:hanging="420"/>
+      </w:pPr>
+      <w:rPr>
+        <w:rFonts w:ascii="Wingdings" w:hAnsi="Wingdings" w:hint="default"/>
+      </w:rPr>
+    </w:lvl>
+    <w:lvl w:ilvl="7" w:tplc="04090003" w:tentative="1">
+      <w:start w:val="1"/>
+      <w:numFmt w:val="bullet"/>
+      <w:lvlText w:val=""/>
+      <w:lvlJc w:val="left"/>
+      <w:pPr>
+        <w:ind w:left="3785" w:hanging="420"/>
+      </w:pPr>
+      <w:rPr>
+        <w:rFonts w:ascii="Wingdings" w:hAnsi="Wingdings" w:hint="default"/>
+      </w:rPr>
+    </w:lvl>
+    <w:lvl w:ilvl="8" w:tplc="04090005" w:tentative="1">
+      <w:start w:val="1"/>
+      <w:numFmt w:val="bullet"/>
+      <w:lvlText w:val=""/>
+      <w:lvlJc w:val="left"/>
+      <w:pPr>
+        <w:ind w:left="4205" w:hanging="420"/>
+      </w:pPr>
+      <w:rPr>
+        <w:rFonts w:ascii="Wingdings" w:hAnsi="Wingdings" w:hint="default"/>
+      </w:rPr>
+    </w:lvl>
+  </w:abstractNum>
   <w:num w:numId="1">
-    <w:abstractNumId w:val="5"/>
+    <w:abstractNumId w:val="10"/>
   </w:num>
   <w:num w:numId="2">
-    <w:abstractNumId w:val="2"/>
+    <w:abstractNumId w:val="4"/>
   </w:num>
   <w:num w:numId="3">
     <w:abstractNumId w:val="0"/>
   </w:num>
   <w:num w:numId="4">
-    <w:abstractNumId w:val="6"/>
+    <w:abstractNumId w:val="11"/>
   </w:num>
   <w:num w:numId="5">
-    <w:abstractNumId w:val="3"/>
+    <w:abstractNumId w:val="7"/>
   </w:num>
   <w:num w:numId="6">
-    <w:abstractNumId w:val="10"/>
+    <w:abstractNumId w:val="16"/>
   </w:num>
   <w:num w:numId="7">
     <w:abstractNumId w:val="1"/>
   </w:num>
   <w:num w:numId="8">
+    <w:abstractNumId w:val="15"/>
+  </w:num>
+  <w:num w:numId="9">
     <w:abstractNumId w:val="9"/>
   </w:num>
-  <w:num w:numId="9">
-    <w:abstractNumId w:val="4"/>
+  <w:num w:numId="10">
+    <w:abstractNumId w:val="14"/>
   </w:num>
-  <w:num w:numId="10">
+  <w:num w:numId="11">
+    <w:abstractNumId w:val="13"/>
+  </w:num>
+  <w:num w:numId="12">
+    <w:abstractNumId w:val="2"/>
+  </w:num>
+  <w:num w:numId="13">
     <w:abstractNumId w:val="8"/>
   </w:num>
-  <w:num w:numId="11">
-    <w:abstractNumId w:val="7"/>
+  <w:num w:numId="14">
+    <w:abstractNumId w:val="6"/>
+  </w:num>
+  <w:num w:numId="15">
+    <w:abstractNumId w:val="17"/>
+  </w:num>
+  <w:num w:numId="16">
+    <w:abstractNumId w:val="19"/>
+  </w:num>
+  <w:num w:numId="17">
+    <w:abstractNumId w:val="12"/>
+  </w:num>
+  <w:num w:numId="18">
+    <w:abstractNumId w:val="3"/>
+  </w:num>
+  <w:num w:numId="19">
+    <w:abstractNumId w:val="18"/>
+  </w:num>
+  <w:num w:numId="20">
+    <w:abstractNumId w:val="5"/>
   </w:num>
 </w:numbering>
 </file>

</xml_diff>